<commit_message>
Ajuste do diagrama de caso de uso
</commit_message>
<xml_diff>
--- a/documento de especificação.docx
+++ b/documento de especificação.docx
@@ -1,74 +1,57 @@
 
 <file path=word/document.xml><?xml version="1.0" encoding="utf-8"?>
-<w:document xmlns:ve="http://schemas.openxmlformats.org/markup-compatibility/2006" xmlns:o="urn:schemas-microsoft-com:office:office" xmlns:r="http://schemas.openxmlformats.org/officeDocument/2006/relationships" xmlns:m="http://schemas.openxmlformats.org/officeDocument/2006/math" xmlns:v="urn:schemas-microsoft-com:vml" xmlns:wp="http://schemas.openxmlformats.org/drawingml/2006/wordprocessingDrawing" xmlns:w10="urn:schemas-microsoft-com:office:word" xmlns:w="http://schemas.openxmlformats.org/wordprocessingml/2006/main" xmlns:wne="http://schemas.microsoft.com/office/word/2006/wordml">
+<w:document xmlns:wpc="http://schemas.microsoft.com/office/word/2010/wordprocessingCanvas" xmlns:cx="http://schemas.microsoft.com/office/drawing/2014/chartex" xmlns:cx1="http://schemas.microsoft.com/office/drawing/2015/9/8/chartex" xmlns:cx2="http://schemas.microsoft.com/office/drawing/2015/10/21/chartex" xmlns:cx3="http://schemas.microsoft.com/office/drawing/2016/5/9/chartex" xmlns:cx4="http://schemas.microsoft.com/office/drawing/2016/5/10/chartex" xmlns:cx5="http://schemas.microsoft.com/office/drawing/2016/5/11/chartex" xmlns:cx6="http://schemas.microsoft.com/office/drawing/2016/5/12/chartex" xmlns:cx7="http://schemas.microsoft.com/office/drawing/2016/5/13/chartex" xmlns:cx8="http://schemas.microsoft.com/office/drawing/2016/5/14/chartex" xmlns:mc="http://schemas.openxmlformats.org/markup-compatibility/2006" xmlns:aink="http://schemas.microsoft.com/office/drawing/2016/ink" xmlns:o="urn:schemas-microsoft-com:office:office" xmlns:r="http://schemas.openxmlformats.org/officeDocument/2006/relationships" xmlns:m="http://schemas.openxmlformats.org/officeDocument/2006/math" xmlns:v="urn:schemas-microsoft-com:vml" xmlns:wp14="http://schemas.microsoft.com/office/word/2010/wordprocessingDrawing" xmlns:wp="http://schemas.openxmlformats.org/drawingml/2006/wordprocessingDrawing" xmlns:w10="urn:schemas-microsoft-com:office:word" xmlns:w="http://schemas.openxmlformats.org/wordprocessingml/2006/main" xmlns:w14="http://schemas.microsoft.com/office/word/2010/wordml" xmlns:w15="http://schemas.microsoft.com/office/word/2012/wordml" xmlns:w16se="http://schemas.microsoft.com/office/word/2015/wordml/symex" xmlns:wpg="http://schemas.microsoft.com/office/word/2010/wordprocessingGroup" xmlns:wpi="http://schemas.microsoft.com/office/word/2010/wordprocessingInk" xmlns:wne="http://schemas.microsoft.com/office/word/2006/wordml" xmlns:wps="http://schemas.microsoft.com/office/word/2010/wordprocessingShape" mc:Ignorable="w14 w15 w16se wp14">
   <w:background w:color="FFFFFF"/>
   <w:body>
     <w:p>
       <w:pPr>
-        <w:pStyle w:val="normal0"/>
-        <w:rPr>
-          <w:sz w:val="24"/>
-          <w:szCs w:val="24"/>
-        </w:rPr>
-      </w:pPr>
-    </w:p>
-    <w:p>
-      <w:pPr>
-        <w:pStyle w:val="normal0"/>
-        <w:rPr>
-          <w:sz w:val="24"/>
-          <w:szCs w:val="24"/>
-        </w:rPr>
-      </w:pPr>
-    </w:p>
-    <w:p>
-      <w:pPr>
-        <w:pStyle w:val="normal0"/>
-        <w:rPr>
-          <w:sz w:val="24"/>
-          <w:szCs w:val="24"/>
-        </w:rPr>
-      </w:pPr>
-    </w:p>
-    <w:p>
-      <w:pPr>
-        <w:pStyle w:val="normal0"/>
-        <w:rPr>
-          <w:sz w:val="24"/>
-          <w:szCs w:val="24"/>
-        </w:rPr>
-      </w:pPr>
-    </w:p>
-    <w:p>
-      <w:pPr>
-        <w:pStyle w:val="normal0"/>
-        <w:rPr>
-          <w:sz w:val="24"/>
-          <w:szCs w:val="24"/>
-        </w:rPr>
-      </w:pPr>
-    </w:p>
-    <w:p>
-      <w:pPr>
-        <w:pStyle w:val="normal0"/>
-        <w:rPr>
-          <w:sz w:val="24"/>
-          <w:szCs w:val="24"/>
-        </w:rPr>
-      </w:pPr>
-    </w:p>
-    <w:p>
-      <w:pPr>
-        <w:pStyle w:val="normal0"/>
-        <w:rPr>
-          <w:sz w:val="24"/>
-          <w:szCs w:val="24"/>
-        </w:rPr>
-      </w:pPr>
-    </w:p>
-    <w:p>
-      <w:pPr>
-        <w:pStyle w:val="normal0"/>
+        <w:pStyle w:val="Normal1"/>
+        <w:rPr>
+          <w:sz w:val="24"/>
+          <w:szCs w:val="24"/>
+        </w:rPr>
+      </w:pPr>
+    </w:p>
+    <w:p>
+      <w:pPr>
+        <w:pStyle w:val="Normal1"/>
+        <w:jc w:val="center"/>
+        <w:rPr>
+          <w:sz w:val="24"/>
+          <w:szCs w:val="24"/>
+        </w:rPr>
+      </w:pPr>
+    </w:p>
+    <w:p>
+      <w:pPr>
+        <w:pStyle w:val="Normal1"/>
+        <w:rPr>
+          <w:sz w:val="24"/>
+          <w:szCs w:val="24"/>
+        </w:rPr>
+      </w:pPr>
+    </w:p>
+    <w:p>
+      <w:pPr>
+        <w:pStyle w:val="Normal1"/>
+        <w:rPr>
+          <w:sz w:val="24"/>
+          <w:szCs w:val="24"/>
+        </w:rPr>
+      </w:pPr>
+    </w:p>
+    <w:p>
+      <w:pPr>
+        <w:pStyle w:val="Normal1"/>
+        <w:rPr>
+          <w:sz w:val="24"/>
+          <w:szCs w:val="24"/>
+        </w:rPr>
+      </w:pPr>
+    </w:p>
+    <w:p>
+      <w:pPr>
+        <w:pStyle w:val="Normal1"/>
         <w:jc w:val="center"/>
         <w:rPr>
           <w:sz w:val="44"/>
@@ -85,97 +68,52 @@
     </w:p>
     <w:p>
       <w:pPr>
-        <w:pStyle w:val="normal0"/>
-        <w:rPr>
-          <w:sz w:val="24"/>
-          <w:szCs w:val="24"/>
-        </w:rPr>
-      </w:pPr>
-    </w:p>
-    <w:p>
-      <w:pPr>
-        <w:pStyle w:val="normal0"/>
-        <w:rPr>
-          <w:sz w:val="24"/>
-          <w:szCs w:val="24"/>
-        </w:rPr>
-      </w:pPr>
-    </w:p>
-    <w:p>
-      <w:pPr>
-        <w:pStyle w:val="normal0"/>
-        <w:rPr>
-          <w:sz w:val="24"/>
-          <w:szCs w:val="24"/>
-        </w:rPr>
-      </w:pPr>
-    </w:p>
-    <w:p>
-      <w:pPr>
-        <w:pStyle w:val="normal0"/>
-        <w:rPr>
-          <w:sz w:val="24"/>
-          <w:szCs w:val="24"/>
-        </w:rPr>
-      </w:pPr>
-    </w:p>
-    <w:p>
-      <w:pPr>
-        <w:pStyle w:val="normal0"/>
-        <w:rPr>
-          <w:sz w:val="24"/>
-          <w:szCs w:val="24"/>
-        </w:rPr>
-      </w:pPr>
-    </w:p>
-    <w:p>
-      <w:pPr>
-        <w:pStyle w:val="normal0"/>
-        <w:rPr>
-          <w:sz w:val="24"/>
-          <w:szCs w:val="24"/>
-        </w:rPr>
-      </w:pPr>
-    </w:p>
-    <w:p>
-      <w:pPr>
-        <w:pStyle w:val="normal0"/>
-        <w:rPr>
-          <w:sz w:val="24"/>
-          <w:szCs w:val="24"/>
-        </w:rPr>
-      </w:pPr>
-    </w:p>
-    <w:p>
-      <w:pPr>
-        <w:pStyle w:val="normal0"/>
-        <w:rPr>
-          <w:sz w:val="24"/>
-          <w:szCs w:val="24"/>
-        </w:rPr>
-      </w:pPr>
-    </w:p>
-    <w:p>
-      <w:pPr>
-        <w:pStyle w:val="normal0"/>
-        <w:rPr>
-          <w:sz w:val="24"/>
-          <w:szCs w:val="24"/>
-        </w:rPr>
-      </w:pPr>
-    </w:p>
-    <w:p>
-      <w:pPr>
-        <w:pStyle w:val="normal0"/>
-        <w:rPr>
-          <w:sz w:val="24"/>
-          <w:szCs w:val="24"/>
-        </w:rPr>
-      </w:pPr>
-    </w:p>
-    <w:p>
-      <w:pPr>
-        <w:pStyle w:val="normal0"/>
+        <w:pStyle w:val="Normal1"/>
+        <w:rPr>
+          <w:sz w:val="24"/>
+          <w:szCs w:val="24"/>
+        </w:rPr>
+      </w:pPr>
+    </w:p>
+    <w:p>
+      <w:pPr>
+        <w:pStyle w:val="Normal1"/>
+        <w:rPr>
+          <w:sz w:val="24"/>
+          <w:szCs w:val="24"/>
+        </w:rPr>
+      </w:pPr>
+    </w:p>
+    <w:p>
+      <w:pPr>
+        <w:pStyle w:val="Normal1"/>
+        <w:rPr>
+          <w:sz w:val="24"/>
+          <w:szCs w:val="24"/>
+        </w:rPr>
+      </w:pPr>
+    </w:p>
+    <w:p>
+      <w:pPr>
+        <w:pStyle w:val="Normal1"/>
+        <w:rPr>
+          <w:sz w:val="24"/>
+          <w:szCs w:val="24"/>
+        </w:rPr>
+      </w:pPr>
+    </w:p>
+    <w:p>
+      <w:pPr>
+        <w:pStyle w:val="Normal1"/>
+        <w:rPr>
+          <w:sz w:val="24"/>
+          <w:szCs w:val="24"/>
+        </w:rPr>
+      </w:pPr>
+    </w:p>
+    <w:p>
+      <w:pPr>
+        <w:pStyle w:val="Normal1"/>
         <w:jc w:val="center"/>
         <w:rPr>
           <w:sz w:val="24"/>
@@ -201,7 +139,7 @@
     </w:p>
     <w:p>
       <w:pPr>
-        <w:pStyle w:val="normal0"/>
+        <w:pStyle w:val="Normal1"/>
         <w:jc w:val="center"/>
         <w:rPr>
           <w:sz w:val="24"/>
@@ -250,7 +188,7 @@
     </w:p>
     <w:p>
       <w:pPr>
-        <w:pStyle w:val="normal0"/>
+        <w:pStyle w:val="Normal1"/>
         <w:jc w:val="center"/>
         <w:rPr>
           <w:sz w:val="24"/>
@@ -262,7 +200,41 @@
           <w:sz w:val="24"/>
           <w:szCs w:val="24"/>
         </w:rPr>
-        <w:t xml:space="preserve">Leonardo </w:t>
+        <w:t>Leonardo Fioretti de Moura Teixeira</w:t>
+      </w:r>
+    </w:p>
+    <w:p>
+      <w:pPr>
+        <w:pStyle w:val="Normal1"/>
+        <w:jc w:val="center"/>
+        <w:rPr>
+          <w:sz w:val="24"/>
+          <w:szCs w:val="24"/>
+        </w:rPr>
+      </w:pPr>
+      <w:r>
+        <w:rPr>
+          <w:sz w:val="24"/>
+          <w:szCs w:val="24"/>
+        </w:rPr>
+        <w:t>Leticia Oliveira Camargo Tavares</w:t>
+      </w:r>
+    </w:p>
+    <w:p>
+      <w:pPr>
+        <w:pStyle w:val="Normal1"/>
+        <w:jc w:val="center"/>
+        <w:rPr>
+          <w:sz w:val="24"/>
+          <w:szCs w:val="24"/>
+        </w:rPr>
+      </w:pPr>
+      <w:r>
+        <w:rPr>
+          <w:sz w:val="24"/>
+          <w:szCs w:val="24"/>
+        </w:rPr>
+        <w:t xml:space="preserve">Pedro Henrique Maldonado </w:t>
       </w:r>
       <w:proofErr w:type="spellStart"/>
       <w:r>
@@ -270,188 +242,110 @@
           <w:sz w:val="24"/>
           <w:szCs w:val="24"/>
         </w:rPr>
-        <w:t>Fioretti</w:t>
+        <w:t>Truzzi</w:t>
       </w:r>
       <w:proofErr w:type="spellEnd"/>
-      <w:r>
-        <w:rPr>
-          <w:sz w:val="24"/>
-          <w:szCs w:val="24"/>
-        </w:rPr>
-        <w:t xml:space="preserve"> de Moura Teixeira</w:t>
-      </w:r>
-    </w:p>
-    <w:p>
-      <w:pPr>
-        <w:pStyle w:val="normal0"/>
+    </w:p>
+    <w:p>
+      <w:pPr>
+        <w:pStyle w:val="Normal1"/>
         <w:jc w:val="center"/>
         <w:rPr>
           <w:sz w:val="24"/>
           <w:szCs w:val="24"/>
         </w:rPr>
       </w:pPr>
-      <w:proofErr w:type="spellStart"/>
-      <w:r>
-        <w:rPr>
-          <w:sz w:val="24"/>
-          <w:szCs w:val="24"/>
-        </w:rPr>
-        <w:t>Leticia</w:t>
-      </w:r>
-      <w:proofErr w:type="spellEnd"/>
-      <w:r>
-        <w:rPr>
-          <w:sz w:val="24"/>
-          <w:szCs w:val="24"/>
-        </w:rPr>
-        <w:t xml:space="preserve"> Oliveira Camargo Tavares</w:t>
-      </w:r>
-    </w:p>
-    <w:p>
-      <w:pPr>
-        <w:pStyle w:val="normal0"/>
+    </w:p>
+    <w:p>
+      <w:pPr>
+        <w:pStyle w:val="Normal1"/>
         <w:jc w:val="center"/>
         <w:rPr>
           <w:sz w:val="24"/>
           <w:szCs w:val="24"/>
         </w:rPr>
       </w:pPr>
-      <w:r>
-        <w:rPr>
-          <w:sz w:val="24"/>
-          <w:szCs w:val="24"/>
-        </w:rPr>
-        <w:t xml:space="preserve">Pedro Henrique </w:t>
-      </w:r>
-      <w:proofErr w:type="spellStart"/>
-      <w:r>
-        <w:rPr>
-          <w:sz w:val="24"/>
-          <w:szCs w:val="24"/>
-        </w:rPr>
-        <w:t>Maldonado</w:t>
-      </w:r>
-      <w:proofErr w:type="spellEnd"/>
-      <w:r>
-        <w:rPr>
-          <w:sz w:val="24"/>
-          <w:szCs w:val="24"/>
-        </w:rPr>
-        <w:t xml:space="preserve"> </w:t>
-      </w:r>
-      <w:proofErr w:type="spellStart"/>
-      <w:r>
-        <w:rPr>
-          <w:sz w:val="24"/>
-          <w:szCs w:val="24"/>
-        </w:rPr>
-        <w:t>Truzzi</w:t>
-      </w:r>
-      <w:proofErr w:type="spellEnd"/>
-    </w:p>
-    <w:p>
-      <w:pPr>
-        <w:pStyle w:val="normal0"/>
-        <w:rPr>
-          <w:sz w:val="24"/>
-          <w:szCs w:val="24"/>
-        </w:rPr>
-      </w:pPr>
-    </w:p>
-    <w:p>
-      <w:pPr>
-        <w:pStyle w:val="normal0"/>
+    </w:p>
+    <w:p>
+      <w:pPr>
+        <w:pStyle w:val="Normal1"/>
         <w:jc w:val="center"/>
         <w:rPr>
           <w:sz w:val="24"/>
           <w:szCs w:val="24"/>
         </w:rPr>
       </w:pPr>
-      <w:r>
-        <w:rPr>
-          <w:sz w:val="24"/>
-          <w:szCs w:val="24"/>
-        </w:rPr>
-        <w:lastRenderedPageBreak/>
-        <w:t>Limeira, Abril de 2017</w:t>
-      </w:r>
-      <ve:AlternateContent>
-        <mc:Choice xmlns:wpg="http://schemas.microsoft.com/office/word/2010/wordprocessingGroup" xmlns:wps="http://schemas.microsoft.com/office/word/2010/wordprocessingShape" xmlns:dgm="http://schemas.openxmlformats.org/drawingml/2006/diagram" xmlns:lc="http://schemas.openxmlformats.org/drawingml/2006/lockedCanvas" xmlns:c="http://schemas.openxmlformats.org/drawingml/2006/chart" xmlns:pic="http://schemas.openxmlformats.org/drawingml/2006/picture" xmlns:a="http://schemas.openxmlformats.org/drawingml/2006/main" xmlns:sl="http://schemas.openxmlformats.org/schemaLibrary/2006/main" xmlns:mc="http://schemas.openxmlformats.org/markup-compatibility/2006" Requires="wpg">
-          <w:drawing>
-            <wp:anchor allowOverlap="1" behindDoc="0" distB="0" distT="0" distL="114300" distR="114300" hidden="0" layoutInCell="0" locked="0" relativeHeight="0" simplePos="0">
-              <wp:simplePos x="0" y="0"/>
-              <wp:positionH relativeFrom="margin">
-                <wp:posOffset>1612900</wp:posOffset>
-              </wp:positionH>
-              <wp:positionV relativeFrom="paragraph">
-                <wp:posOffset>508000</wp:posOffset>
-              </wp:positionV>
-              <wp:extent cx="2159000" cy="419100"/>
-              <wp:effectExtent b="0" l="0" r="0" t="0"/>
-              <wp:wrapNone/>
-              <wp:docPr id="5" name=""/>
-              <a:graphic>
-                <a:graphicData uri="http://schemas.microsoft.com/office/word/2010/wordprocessingShape">
-                  <wps:wsp>
-                    <wps:cNvSpPr/>
-                    <wps:cNvPr id="2" name="Shape 2"/>
-                    <wps:spPr>
-                      <a:xfrm>
-                        <a:off x="4266182" y="3572673"/>
-                        <a:ext cx="2159634" cy="414654"/>
-                      </a:xfrm>
-                      <a:custGeom>
-                        <a:pathLst>
-                          <a:path extrusionOk="0" h="414655" w="2159635">
-                            <a:moveTo>
-                              <a:pt x="0" y="0"/>
-                            </a:moveTo>
-                            <a:lnTo>
-                              <a:pt x="0" y="414655"/>
-                            </a:lnTo>
-                            <a:lnTo>
-                              <a:pt x="2159635" y="414655"/>
-                            </a:lnTo>
-                            <a:lnTo>
-                              <a:pt x="2159635" y="0"/>
-                            </a:lnTo>
-                            <a:close/>
-                          </a:path>
-                        </a:pathLst>
-                      </a:custGeom>
-                      <a:solidFill>
-                        <a:srgbClr val="FFFFFF"/>
-                      </a:solidFill>
-                      <a:ln>
-                        <a:noFill/>
-                      </a:ln>
-                    </wps:spPr>
-                    <wps:txbx>
-                      <w:txbxContent>
-                        <w:p>
-                          <w:pPr>
-                            <w:spacing w:after="200" w:before="0" w:line="275.9999942779541"/>
-                            <w:ind w:left="0" w:right="0" w:firstLine="0"/>
-                            <w:jc w:val="left"/>
-                            <w:textDirection w:val="btLr"/>
-                          </w:pPr>
-                        </w:p>
-                      </w:txbxContent>
-                    </wps:txbx>
-                    <wps:bodyPr anchorCtr="0" anchor="t" bIns="38100" lIns="88900" rIns="88900" tIns="38100"/>
-                  </wps:wsp>
-                </a:graphicData>
-              </a:graphic>
-            </wp:anchor>
-          </w:drawing>
-        </mc:Choice>
-        <ve:Fallback>
-          <w:r>
-            <w:rPr>
-              <w:noProof/>
-            </w:rPr>
+    </w:p>
+    <w:p>
+      <w:pPr>
+        <w:pStyle w:val="Normal1"/>
+        <w:jc w:val="center"/>
+        <w:rPr>
+          <w:sz w:val="24"/>
+          <w:szCs w:val="24"/>
+        </w:rPr>
+      </w:pPr>
+    </w:p>
+    <w:p>
+      <w:pPr>
+        <w:pStyle w:val="Normal1"/>
+        <w:jc w:val="center"/>
+        <w:rPr>
+          <w:sz w:val="24"/>
+          <w:szCs w:val="24"/>
+        </w:rPr>
+      </w:pPr>
+    </w:p>
+    <w:p>
+      <w:pPr>
+        <w:pStyle w:val="Normal1"/>
+        <w:jc w:val="center"/>
+        <w:rPr>
+          <w:sz w:val="24"/>
+          <w:szCs w:val="24"/>
+        </w:rPr>
+      </w:pPr>
+    </w:p>
+    <w:p>
+      <w:pPr>
+        <w:pStyle w:val="Normal1"/>
+        <w:jc w:val="center"/>
+        <w:rPr>
+          <w:sz w:val="24"/>
+          <w:szCs w:val="24"/>
+        </w:rPr>
+      </w:pPr>
+      <w:r>
+        <w:rPr>
+          <w:sz w:val="24"/>
+          <w:szCs w:val="24"/>
+        </w:rPr>
+        <w:t xml:space="preserve">Limeira, </w:t>
+      </w:r>
+      <w:proofErr w:type="gramStart"/>
+      <w:r>
+        <w:rPr>
+          <w:sz w:val="24"/>
+          <w:szCs w:val="24"/>
+        </w:rPr>
+        <w:t>Abril</w:t>
+      </w:r>
+      <w:proofErr w:type="gramEnd"/>
+      <w:r>
+        <w:rPr>
+          <w:sz w:val="24"/>
+          <w:szCs w:val="24"/>
+        </w:rPr>
+        <w:t xml:space="preserve"> de 2017</w:t>
+      </w:r>
+      <w:r>
+        <w:rPr>
+          <w:noProof/>
+        </w:rPr>
+        <mc:AlternateContent>
+          <mc:Choice Requires="wps">
             <w:drawing>
-              <wp:anchor distT="0" distB="0" distL="114300" distR="114300" simplePos="0" relativeHeight="251658240" behindDoc="0" locked="0" layoutInCell="0" allowOverlap="1">
+              <wp:anchor distT="0" distB="0" distL="114300" distR="114300" simplePos="0" relativeHeight="251658240" behindDoc="0" locked="0" layoutInCell="0" hidden="0" allowOverlap="1">
                 <wp:simplePos x="0" y="0"/>
                 <wp:positionH relativeFrom="margin">
                   <wp:posOffset>1612900</wp:posOffset>
@@ -462,44 +356,91 @@
                 <wp:extent cx="2159000" cy="419100"/>
                 <wp:effectExtent l="0" t="0" r="0" b="0"/>
                 <wp:wrapNone/>
-                <wp:docPr id="5" name="image10.png"/>
+                <wp:docPr id="5" name="Forma Livre: Forma 5"/>
                 <wp:cNvGraphicFramePr/>
                 <a:graphic xmlns:a="http://schemas.openxmlformats.org/drawingml/2006/main">
-                  <a:graphicData uri="http://schemas.openxmlformats.org/drawingml/2006/picture">
-                    <pic:pic xmlns:pic="http://schemas.openxmlformats.org/drawingml/2006/picture">
-                      <pic:nvPicPr>
-                        <pic:cNvPr id="0" name="image10.png"/>
-                        <pic:cNvPicPr preferRelativeResize="0"/>
-                      </pic:nvPicPr>
-                      <pic:blipFill>
-                        <a:blip r:embed="rId7"/>
-                        <a:srcRect/>
-                        <a:stretch>
-                          <a:fillRect/>
-                        </a:stretch>
-                      </pic:blipFill>
-                      <pic:spPr>
+                  <a:graphicData uri="http://schemas.microsoft.com/office/word/2010/wordprocessingShape">
+                    <wps:wsp>
+                      <wps:cNvSpPr/>
+                      <wps:spPr>
                         <a:xfrm>
-                          <a:off x="0" y="0"/>
-                          <a:ext cx="2159000" cy="419100"/>
+                          <a:off x="4266182" y="3572673"/>
+                          <a:ext cx="2159634" cy="414654"/>
                         </a:xfrm>
-                        <a:prstGeom prst="rect">
+                        <a:custGeom>
                           <a:avLst/>
-                        </a:prstGeom>
-                        <a:ln/>
-                      </pic:spPr>
-                    </pic:pic>
+                          <a:gdLst/>
+                          <a:ahLst/>
+                          <a:cxnLst/>
+                          <a:rect l="0" t="0" r="0" b="0"/>
+                          <a:pathLst>
+                            <a:path w="2159635" h="414655" extrusionOk="0">
+                              <a:moveTo>
+                                <a:pt x="0" y="0"/>
+                              </a:moveTo>
+                              <a:lnTo>
+                                <a:pt x="0" y="414655"/>
+                              </a:lnTo>
+                              <a:lnTo>
+                                <a:pt x="2159635" y="414655"/>
+                              </a:lnTo>
+                              <a:lnTo>
+                                <a:pt x="2159635" y="0"/>
+                              </a:lnTo>
+                              <a:close/>
+                            </a:path>
+                          </a:pathLst>
+                        </a:custGeom>
+                        <a:solidFill>
+                          <a:srgbClr val="FFFFFF"/>
+                        </a:solidFill>
+                        <a:ln>
+                          <a:noFill/>
+                        </a:ln>
+                      </wps:spPr>
+                      <wps:txbx>
+                        <w:txbxContent>
+                          <w:p>
+                            <w:pPr>
+                              <w:spacing w:line="275" w:lineRule="auto"/>
+                              <w:textDirection w:val="btLr"/>
+                            </w:pPr>
+                          </w:p>
+                        </w:txbxContent>
+                      </wps:txbx>
+                      <wps:bodyPr lIns="88900" tIns="38100" rIns="88900" bIns="38100" anchor="t" anchorCtr="0"/>
+                    </wps:wsp>
                   </a:graphicData>
                 </a:graphic>
               </wp:anchor>
             </w:drawing>
-          </w:r>
-        </ve:Fallback>
-      </ve:AlternateContent>
-    </w:p>
-    <w:p>
-      <w:pPr>
-        <w:pStyle w:val="normal0"/>
+          </mc:Choice>
+          <mc:Fallback>
+            <w:pict>
+              <v:shape id="Forma Livre: Forma 5" o:spid="_x0000_s1026" style="position:absolute;left:0;text-align:left;margin-left:127pt;margin-top:40pt;width:170pt;height:33pt;z-index:251658240;visibility:visible;mso-wrap-style:square;mso-wrap-distance-left:9pt;mso-wrap-distance-top:0;mso-wrap-distance-right:9pt;mso-wrap-distance-bottom:0;mso-position-horizontal:absolute;mso-position-horizontal-relative:margin;mso-position-vertical:absolute;mso-position-vertical-relative:text;v-text-anchor:top" coordsize="2159635,414655" o:spt="100" o:gfxdata="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" o:allowincell="f" adj="-11796480,,5400" path="m,l,414655r2159635,l2159635,,,xe" stroked="f">
+                <v:stroke joinstyle="miter"/>
+                <v:formulas/>
+                <v:path arrowok="t" o:extrusionok="f" o:connecttype="custom" textboxrect="0,0,2159635,414655"/>
+                <v:textbox inset="7pt,3pt,7pt,3pt">
+                  <w:txbxContent>
+                    <w:p>
+                      <w:pPr>
+                        <w:spacing w:line="275" w:lineRule="auto"/>
+                        <w:textDirection w:val="btLr"/>
+                      </w:pPr>
+                    </w:p>
+                  </w:txbxContent>
+                </v:textbox>
+                <w10:wrap anchorx="margin"/>
+              </v:shape>
+            </w:pict>
+          </mc:Fallback>
+        </mc:AlternateContent>
+      </w:r>
+    </w:p>
+    <w:p>
+      <w:pPr>
+        <w:pStyle w:val="Normal1"/>
         <w:rPr>
           <w:sz w:val="28"/>
           <w:szCs w:val="28"/>
@@ -509,7 +450,7 @@
     </w:p>
     <w:p>
       <w:pPr>
-        <w:pStyle w:val="normal0"/>
+        <w:pStyle w:val="Normal1"/>
         <w:rPr>
           <w:sz w:val="28"/>
           <w:szCs w:val="28"/>
@@ -522,6 +463,7 @@
           <w:szCs w:val="28"/>
           <w:u w:val="single"/>
         </w:rPr>
+        <w:lastRenderedPageBreak/>
         <w:t>Histórico de Revisão</w:t>
       </w:r>
     </w:p>
@@ -539,7 +481,7 @@
           <w:insideV w:val="single" w:sz="4" w:space="0" w:color="000000"/>
         </w:tblBorders>
         <w:tblLayout w:type="fixed"/>
-        <w:tblLook w:val="0000"/>
+        <w:tblLook w:val="0000" w:firstRow="0" w:lastRow="0" w:firstColumn="0" w:lastColumn="0" w:noHBand="0" w:noVBand="0"/>
       </w:tblPr>
       <w:tblGrid>
         <w:gridCol w:w="959"/>
@@ -554,7 +496,7 @@
           </w:tcPr>
           <w:p>
             <w:pPr>
-              <w:pStyle w:val="normal0"/>
+              <w:pStyle w:val="Normal1"/>
               <w:contextualSpacing w:val="0"/>
               <w:rPr>
                 <w:sz w:val="24"/>
@@ -576,7 +518,7 @@
           </w:tcPr>
           <w:p>
             <w:pPr>
-              <w:pStyle w:val="normal0"/>
+              <w:pStyle w:val="Normal1"/>
               <w:contextualSpacing w:val="0"/>
               <w:rPr>
                 <w:sz w:val="24"/>
@@ -598,7 +540,7 @@
           </w:tcPr>
           <w:p>
             <w:pPr>
-              <w:pStyle w:val="normal0"/>
+              <w:pStyle w:val="Normal1"/>
               <w:contextualSpacing w:val="0"/>
               <w:rPr>
                 <w:sz w:val="24"/>
@@ -620,7 +562,7 @@
           </w:tcPr>
           <w:p>
             <w:pPr>
-              <w:pStyle w:val="normal0"/>
+              <w:pStyle w:val="Normal1"/>
               <w:contextualSpacing w:val="0"/>
               <w:rPr>
                 <w:sz w:val="24"/>
@@ -644,7 +586,7 @@
           </w:tcPr>
           <w:p>
             <w:pPr>
-              <w:pStyle w:val="normal0"/>
+              <w:pStyle w:val="Normal1"/>
               <w:contextualSpacing w:val="0"/>
               <w:rPr>
                 <w:sz w:val="24"/>
@@ -666,7 +608,7 @@
           </w:tcPr>
           <w:p>
             <w:pPr>
-              <w:pStyle w:val="normal0"/>
+              <w:pStyle w:val="Normal1"/>
               <w:contextualSpacing w:val="0"/>
               <w:rPr>
                 <w:sz w:val="24"/>
@@ -688,7 +630,7 @@
           </w:tcPr>
           <w:p>
             <w:pPr>
-              <w:pStyle w:val="normal0"/>
+              <w:pStyle w:val="Normal1"/>
               <w:contextualSpacing w:val="0"/>
               <w:rPr>
                 <w:sz w:val="24"/>
@@ -700,23 +642,21 @@
                 <w:sz w:val="24"/>
                 <w:szCs w:val="24"/>
               </w:rPr>
-              <w:t xml:space="preserve">Criação do esqueleto do documento, definição dos </w:t>
-            </w:r>
-            <w:proofErr w:type="spellStart"/>
-            <w:r>
-              <w:rPr>
-                <w:sz w:val="24"/>
-                <w:szCs w:val="24"/>
-              </w:rPr>
-              <w:t>steakholders</w:t>
-            </w:r>
-            <w:proofErr w:type="spellEnd"/>
-            <w:r>
-              <w:rPr>
-                <w:sz w:val="24"/>
-                <w:szCs w:val="24"/>
-              </w:rPr>
-              <w:t>, elaboração da descrição geral.</w:t>
+              <w:t>Criação do esqueleto</w:t>
+            </w:r>
+            <w:r>
+              <w:rPr>
+                <w:sz w:val="24"/>
+                <w:szCs w:val="24"/>
+              </w:rPr>
+              <w:t xml:space="preserve"> do documento, definição dos stake</w:t>
+            </w:r>
+            <w:r>
+              <w:rPr>
+                <w:sz w:val="24"/>
+                <w:szCs w:val="24"/>
+              </w:rPr>
+              <w:t>holders, elaboração da descrição geral.</w:t>
             </w:r>
           </w:p>
         </w:tc>
@@ -726,7 +666,7 @@
           </w:tcPr>
           <w:p>
             <w:pPr>
-              <w:pStyle w:val="normal0"/>
+              <w:pStyle w:val="Normal1"/>
               <w:contextualSpacing w:val="0"/>
               <w:rPr>
                 <w:sz w:val="24"/>
@@ -750,7 +690,7 @@
           </w:tcPr>
           <w:p>
             <w:pPr>
-              <w:pStyle w:val="normal0"/>
+              <w:pStyle w:val="Normal1"/>
               <w:contextualSpacing w:val="0"/>
               <w:rPr>
                 <w:sz w:val="24"/>
@@ -772,7 +712,7 @@
           </w:tcPr>
           <w:p>
             <w:pPr>
-              <w:pStyle w:val="normal0"/>
+              <w:pStyle w:val="Normal1"/>
               <w:contextualSpacing w:val="0"/>
               <w:rPr>
                 <w:sz w:val="24"/>
@@ -794,7 +734,7 @@
           </w:tcPr>
           <w:p>
             <w:pPr>
-              <w:pStyle w:val="normal0"/>
+              <w:pStyle w:val="Normal1"/>
               <w:contextualSpacing w:val="0"/>
               <w:rPr>
                 <w:sz w:val="24"/>
@@ -816,7 +756,7 @@
           </w:tcPr>
           <w:p>
             <w:pPr>
-              <w:pStyle w:val="normal0"/>
+              <w:pStyle w:val="Normal1"/>
               <w:contextualSpacing w:val="0"/>
               <w:rPr>
                 <w:sz w:val="24"/>
@@ -843,7 +783,7 @@
           </w:tcPr>
           <w:p>
             <w:pPr>
-              <w:pStyle w:val="normal0"/>
+              <w:pStyle w:val="Normal1"/>
               <w:contextualSpacing w:val="0"/>
               <w:rPr>
                 <w:sz w:val="24"/>
@@ -865,7 +805,7 @@
           </w:tcPr>
           <w:p>
             <w:pPr>
-              <w:pStyle w:val="normal0"/>
+              <w:pStyle w:val="Normal1"/>
               <w:contextualSpacing w:val="0"/>
               <w:rPr>
                 <w:sz w:val="24"/>
@@ -887,7 +827,7 @@
           </w:tcPr>
           <w:p>
             <w:pPr>
-              <w:pStyle w:val="normal0"/>
+              <w:pStyle w:val="Normal1"/>
               <w:contextualSpacing w:val="0"/>
               <w:rPr>
                 <w:sz w:val="24"/>
@@ -909,7 +849,7 @@
           </w:tcPr>
           <w:p>
             <w:pPr>
-              <w:pStyle w:val="normal0"/>
+              <w:pStyle w:val="Normal1"/>
               <w:contextualSpacing w:val="0"/>
               <w:rPr>
                 <w:sz w:val="24"/>
@@ -938,7 +878,7 @@
           </w:tcPr>
           <w:p>
             <w:pPr>
-              <w:pStyle w:val="normal0"/>
+              <w:pStyle w:val="Normal1"/>
               <w:contextualSpacing w:val="0"/>
               <w:rPr>
                 <w:sz w:val="24"/>
@@ -960,7 +900,7 @@
           </w:tcPr>
           <w:p>
             <w:pPr>
-              <w:pStyle w:val="normal0"/>
+              <w:pStyle w:val="Normal1"/>
               <w:contextualSpacing w:val="0"/>
               <w:rPr>
                 <w:sz w:val="24"/>
@@ -982,7 +922,7 @@
           </w:tcPr>
           <w:p>
             <w:pPr>
-              <w:pStyle w:val="normal0"/>
+              <w:pStyle w:val="Normal1"/>
               <w:contextualSpacing w:val="0"/>
               <w:rPr>
                 <w:sz w:val="24"/>
@@ -1004,8 +944,106 @@
           </w:tcPr>
           <w:p>
             <w:pPr>
-              <w:pStyle w:val="normal0"/>
+              <w:pStyle w:val="Normal1"/>
               <w:contextualSpacing w:val="0"/>
+              <w:rPr>
+                <w:sz w:val="24"/>
+                <w:szCs w:val="24"/>
+              </w:rPr>
+            </w:pPr>
+            <w:r>
+              <w:rPr>
+                <w:sz w:val="24"/>
+                <w:szCs w:val="24"/>
+              </w:rPr>
+              <w:t>Leonardo</w:t>
+            </w:r>
+          </w:p>
+        </w:tc>
+      </w:tr>
+      <w:tr>
+        <w:trPr>
+          <w:trHeight w:val="400"/>
+        </w:trPr>
+        <w:tc>
+          <w:tcPr>
+            <w:tcW w:w="959" w:type="dxa"/>
+          </w:tcPr>
+          <w:p>
+            <w:pPr>
+              <w:pStyle w:val="Normal1"/>
+              <w:rPr>
+                <w:sz w:val="24"/>
+                <w:szCs w:val="24"/>
+              </w:rPr>
+            </w:pPr>
+            <w:r>
+              <w:rPr>
+                <w:sz w:val="24"/>
+                <w:szCs w:val="24"/>
+              </w:rPr>
+              <w:t>08/</w:t>
+            </w:r>
+            <w:proofErr w:type="spellStart"/>
+            <w:r>
+              <w:rPr>
+                <w:sz w:val="24"/>
+                <w:szCs w:val="24"/>
+              </w:rPr>
+              <w:t>jun</w:t>
+            </w:r>
+            <w:proofErr w:type="spellEnd"/>
+          </w:p>
+        </w:tc>
+        <w:tc>
+          <w:tcPr>
+            <w:tcW w:w="992" w:type="dxa"/>
+          </w:tcPr>
+          <w:p>
+            <w:pPr>
+              <w:pStyle w:val="Normal1"/>
+              <w:rPr>
+                <w:sz w:val="24"/>
+                <w:szCs w:val="24"/>
+              </w:rPr>
+            </w:pPr>
+            <w:r>
+              <w:rPr>
+                <w:sz w:val="24"/>
+                <w:szCs w:val="24"/>
+              </w:rPr>
+              <w:t>1.4</w:t>
+            </w:r>
+          </w:p>
+        </w:tc>
+        <w:tc>
+          <w:tcPr>
+            <w:tcW w:w="4532" w:type="dxa"/>
+          </w:tcPr>
+          <w:p>
+            <w:pPr>
+              <w:pStyle w:val="Normal1"/>
+              <w:rPr>
+                <w:sz w:val="24"/>
+                <w:szCs w:val="24"/>
+              </w:rPr>
+            </w:pPr>
+            <w:r>
+              <w:rPr>
+                <w:sz w:val="24"/>
+                <w:szCs w:val="24"/>
+              </w:rPr>
+              <w:t>Ajustes no Diagrama de Caso de Uso.</w:t>
+            </w:r>
+          </w:p>
+        </w:tc>
+        <w:tc>
+          <w:tcPr>
+            <w:tcW w:w="2161" w:type="dxa"/>
+          </w:tcPr>
+          <w:p>
+            <w:pPr>
+              <w:pStyle w:val="Normal1"/>
               <w:rPr>
                 <w:sz w:val="24"/>
                 <w:szCs w:val="24"/>
@@ -1024,169 +1062,169 @@
     </w:tbl>
     <w:p>
       <w:pPr>
-        <w:pStyle w:val="normal0"/>
-        <w:rPr>
-          <w:sz w:val="24"/>
-          <w:szCs w:val="24"/>
-        </w:rPr>
-      </w:pPr>
-    </w:p>
-    <w:p>
-      <w:pPr>
-        <w:pStyle w:val="normal0"/>
-        <w:rPr>
-          <w:sz w:val="24"/>
-          <w:szCs w:val="24"/>
-        </w:rPr>
-      </w:pPr>
-    </w:p>
-    <w:p>
-      <w:pPr>
-        <w:pStyle w:val="normal0"/>
-        <w:rPr>
-          <w:sz w:val="24"/>
-          <w:szCs w:val="24"/>
-        </w:rPr>
-      </w:pPr>
-    </w:p>
-    <w:p>
-      <w:pPr>
-        <w:pStyle w:val="normal0"/>
-        <w:rPr>
-          <w:sz w:val="24"/>
-          <w:szCs w:val="24"/>
-        </w:rPr>
-      </w:pPr>
-    </w:p>
-    <w:p>
-      <w:pPr>
-        <w:pStyle w:val="normal0"/>
-        <w:rPr>
-          <w:sz w:val="24"/>
-          <w:szCs w:val="24"/>
-        </w:rPr>
-      </w:pPr>
-    </w:p>
-    <w:p>
-      <w:pPr>
-        <w:pStyle w:val="normal0"/>
-        <w:rPr>
-          <w:sz w:val="24"/>
-          <w:szCs w:val="24"/>
-        </w:rPr>
-      </w:pPr>
-    </w:p>
-    <w:p>
-      <w:pPr>
-        <w:pStyle w:val="normal0"/>
-        <w:rPr>
-          <w:sz w:val="24"/>
-          <w:szCs w:val="24"/>
-        </w:rPr>
-      </w:pPr>
-    </w:p>
-    <w:p>
-      <w:pPr>
-        <w:pStyle w:val="normal0"/>
-        <w:rPr>
-          <w:sz w:val="24"/>
-          <w:szCs w:val="24"/>
-        </w:rPr>
-      </w:pPr>
-    </w:p>
-    <w:p>
-      <w:pPr>
-        <w:pStyle w:val="normal0"/>
-        <w:rPr>
-          <w:sz w:val="24"/>
-          <w:szCs w:val="24"/>
-        </w:rPr>
-      </w:pPr>
-    </w:p>
-    <w:p>
-      <w:pPr>
-        <w:pStyle w:val="normal0"/>
-        <w:rPr>
-          <w:sz w:val="24"/>
-          <w:szCs w:val="24"/>
-        </w:rPr>
-      </w:pPr>
-    </w:p>
-    <w:p>
-      <w:pPr>
-        <w:pStyle w:val="normal0"/>
-        <w:rPr>
-          <w:sz w:val="24"/>
-          <w:szCs w:val="24"/>
-        </w:rPr>
-      </w:pPr>
-    </w:p>
-    <w:p>
-      <w:pPr>
-        <w:pStyle w:val="normal0"/>
-        <w:rPr>
-          <w:sz w:val="24"/>
-          <w:szCs w:val="24"/>
-        </w:rPr>
-      </w:pPr>
-    </w:p>
-    <w:p>
-      <w:pPr>
-        <w:pStyle w:val="normal0"/>
-        <w:rPr>
-          <w:sz w:val="24"/>
-          <w:szCs w:val="24"/>
-        </w:rPr>
-      </w:pPr>
-    </w:p>
-    <w:p>
-      <w:pPr>
-        <w:pStyle w:val="normal0"/>
-        <w:rPr>
-          <w:sz w:val="24"/>
-          <w:szCs w:val="24"/>
-        </w:rPr>
-      </w:pPr>
-    </w:p>
-    <w:p>
-      <w:pPr>
-        <w:pStyle w:val="normal0"/>
-        <w:rPr>
-          <w:sz w:val="24"/>
-          <w:szCs w:val="24"/>
-        </w:rPr>
-      </w:pPr>
-    </w:p>
-    <w:p>
-      <w:pPr>
-        <w:pStyle w:val="normal0"/>
-        <w:rPr>
-          <w:sz w:val="24"/>
-          <w:szCs w:val="24"/>
-        </w:rPr>
-      </w:pPr>
-    </w:p>
-    <w:p>
-      <w:pPr>
-        <w:pStyle w:val="normal0"/>
-        <w:rPr>
-          <w:sz w:val="24"/>
-          <w:szCs w:val="24"/>
-        </w:rPr>
-      </w:pPr>
-    </w:p>
-    <w:p>
-      <w:pPr>
-        <w:pStyle w:val="normal0"/>
-        <w:rPr>
-          <w:sz w:val="24"/>
-          <w:szCs w:val="24"/>
-        </w:rPr>
-      </w:pPr>
-    </w:p>
-    <w:p>
-      <w:pPr>
-        <w:pStyle w:val="normal0"/>
+        <w:pStyle w:val="Normal1"/>
+        <w:rPr>
+          <w:sz w:val="24"/>
+          <w:szCs w:val="24"/>
+        </w:rPr>
+      </w:pPr>
+    </w:p>
+    <w:p>
+      <w:pPr>
+        <w:pStyle w:val="Normal1"/>
+        <w:rPr>
+          <w:sz w:val="24"/>
+          <w:szCs w:val="24"/>
+        </w:rPr>
+      </w:pPr>
+    </w:p>
+    <w:p>
+      <w:pPr>
+        <w:pStyle w:val="Normal1"/>
+        <w:rPr>
+          <w:sz w:val="24"/>
+          <w:szCs w:val="24"/>
+        </w:rPr>
+      </w:pPr>
+    </w:p>
+    <w:p>
+      <w:pPr>
+        <w:pStyle w:val="Normal1"/>
+        <w:rPr>
+          <w:sz w:val="24"/>
+          <w:szCs w:val="24"/>
+        </w:rPr>
+      </w:pPr>
+    </w:p>
+    <w:p>
+      <w:pPr>
+        <w:pStyle w:val="Normal1"/>
+        <w:rPr>
+          <w:sz w:val="24"/>
+          <w:szCs w:val="24"/>
+        </w:rPr>
+      </w:pPr>
+    </w:p>
+    <w:p>
+      <w:pPr>
+        <w:pStyle w:val="Normal1"/>
+        <w:rPr>
+          <w:sz w:val="24"/>
+          <w:szCs w:val="24"/>
+        </w:rPr>
+      </w:pPr>
+    </w:p>
+    <w:p>
+      <w:pPr>
+        <w:pStyle w:val="Normal1"/>
+        <w:rPr>
+          <w:sz w:val="24"/>
+          <w:szCs w:val="24"/>
+        </w:rPr>
+      </w:pPr>
+    </w:p>
+    <w:p>
+      <w:pPr>
+        <w:pStyle w:val="Normal1"/>
+        <w:rPr>
+          <w:sz w:val="24"/>
+          <w:szCs w:val="24"/>
+        </w:rPr>
+      </w:pPr>
+    </w:p>
+    <w:p>
+      <w:pPr>
+        <w:pStyle w:val="Normal1"/>
+        <w:rPr>
+          <w:sz w:val="24"/>
+          <w:szCs w:val="24"/>
+        </w:rPr>
+      </w:pPr>
+    </w:p>
+    <w:p>
+      <w:pPr>
+        <w:pStyle w:val="Normal1"/>
+        <w:rPr>
+          <w:sz w:val="24"/>
+          <w:szCs w:val="24"/>
+        </w:rPr>
+      </w:pPr>
+    </w:p>
+    <w:p>
+      <w:pPr>
+        <w:pStyle w:val="Normal1"/>
+        <w:rPr>
+          <w:sz w:val="24"/>
+          <w:szCs w:val="24"/>
+        </w:rPr>
+      </w:pPr>
+    </w:p>
+    <w:p>
+      <w:pPr>
+        <w:pStyle w:val="Normal1"/>
+        <w:rPr>
+          <w:sz w:val="24"/>
+          <w:szCs w:val="24"/>
+        </w:rPr>
+      </w:pPr>
+    </w:p>
+    <w:p>
+      <w:pPr>
+        <w:pStyle w:val="Normal1"/>
+        <w:rPr>
+          <w:sz w:val="24"/>
+          <w:szCs w:val="24"/>
+        </w:rPr>
+      </w:pPr>
+    </w:p>
+    <w:p>
+      <w:pPr>
+        <w:pStyle w:val="Normal1"/>
+        <w:rPr>
+          <w:sz w:val="24"/>
+          <w:szCs w:val="24"/>
+        </w:rPr>
+      </w:pPr>
+    </w:p>
+    <w:p>
+      <w:pPr>
+        <w:pStyle w:val="Normal1"/>
+        <w:rPr>
+          <w:sz w:val="24"/>
+          <w:szCs w:val="24"/>
+        </w:rPr>
+      </w:pPr>
+    </w:p>
+    <w:p>
+      <w:pPr>
+        <w:pStyle w:val="Normal1"/>
+        <w:rPr>
+          <w:sz w:val="24"/>
+          <w:szCs w:val="24"/>
+        </w:rPr>
+      </w:pPr>
+    </w:p>
+    <w:p>
+      <w:pPr>
+        <w:pStyle w:val="Normal1"/>
+        <w:rPr>
+          <w:sz w:val="24"/>
+          <w:szCs w:val="24"/>
+        </w:rPr>
+      </w:pPr>
+    </w:p>
+    <w:p>
+      <w:pPr>
+        <w:pStyle w:val="Normal1"/>
+        <w:rPr>
+          <w:sz w:val="24"/>
+          <w:szCs w:val="24"/>
+        </w:rPr>
+      </w:pPr>
+    </w:p>
+    <w:p>
+      <w:pPr>
+        <w:pStyle w:val="Normal1"/>
         <w:keepNext/>
         <w:keepLines/>
         <w:spacing w:before="480" w:after="0"/>
@@ -1206,6 +1244,7 @@
           <w:sz w:val="28"/>
           <w:szCs w:val="28"/>
         </w:rPr>
+        <w:lastRenderedPageBreak/>
         <w:t>Sumário</w:t>
       </w:r>
     </w:p>
@@ -1217,10 +1256,11 @@
           <w:docPartUnique/>
         </w:docPartObj>
       </w:sdtPr>
+      <w:sdtEndPr/>
       <w:sdtContent>
         <w:p>
           <w:pPr>
-            <w:pStyle w:val="normal0"/>
+            <w:pStyle w:val="Normal1"/>
             <w:tabs>
               <w:tab w:val="left" w:pos="440"/>
               <w:tab w:val="right" w:pos="8494"/>
@@ -1252,7 +1292,7 @@
         </w:p>
         <w:p>
           <w:pPr>
-            <w:pStyle w:val="normal0"/>
+            <w:pStyle w:val="Normal1"/>
             <w:tabs>
               <w:tab w:val="left" w:pos="440"/>
               <w:tab w:val="right" w:pos="8494"/>
@@ -1275,7 +1315,7 @@
         </w:p>
         <w:p>
           <w:pPr>
-            <w:pStyle w:val="normal0"/>
+            <w:pStyle w:val="Normal1"/>
             <w:tabs>
               <w:tab w:val="left" w:pos="440"/>
               <w:tab w:val="right" w:pos="8494"/>
@@ -1298,7 +1338,7 @@
         </w:p>
         <w:p>
           <w:pPr>
-            <w:pStyle w:val="normal0"/>
+            <w:pStyle w:val="Normal1"/>
             <w:tabs>
               <w:tab w:val="right" w:pos="8494"/>
             </w:tabs>
@@ -1321,12 +1361,12 @@
     </w:sdt>
     <w:p>
       <w:pPr>
-        <w:pStyle w:val="normal0"/>
-      </w:pPr>
-    </w:p>
-    <w:p>
-      <w:pPr>
-        <w:pStyle w:val="normal0"/>
+        <w:pStyle w:val="Normal1"/>
+      </w:pPr>
+    </w:p>
+    <w:p>
+      <w:pPr>
+        <w:pStyle w:val="Normal1"/>
         <w:rPr>
           <w:sz w:val="24"/>
           <w:szCs w:val="24"/>
@@ -1336,178 +1376,178 @@
     </w:p>
     <w:p>
       <w:pPr>
-        <w:pStyle w:val="normal0"/>
-        <w:rPr>
-          <w:sz w:val="24"/>
-          <w:szCs w:val="24"/>
-        </w:rPr>
-      </w:pPr>
-    </w:p>
-    <w:p>
-      <w:pPr>
-        <w:pStyle w:val="normal0"/>
-        <w:rPr>
-          <w:sz w:val="24"/>
-          <w:szCs w:val="24"/>
-        </w:rPr>
-      </w:pPr>
-    </w:p>
-    <w:p>
-      <w:pPr>
-        <w:pStyle w:val="normal0"/>
-        <w:rPr>
-          <w:sz w:val="24"/>
-          <w:szCs w:val="24"/>
-        </w:rPr>
-      </w:pPr>
-    </w:p>
-    <w:p>
-      <w:pPr>
-        <w:pStyle w:val="normal0"/>
-        <w:rPr>
-          <w:sz w:val="24"/>
-          <w:szCs w:val="24"/>
-        </w:rPr>
-      </w:pPr>
-    </w:p>
-    <w:p>
-      <w:pPr>
-        <w:pStyle w:val="normal0"/>
-        <w:rPr>
-          <w:sz w:val="24"/>
-          <w:szCs w:val="24"/>
-        </w:rPr>
-      </w:pPr>
-    </w:p>
-    <w:p>
-      <w:pPr>
-        <w:pStyle w:val="normal0"/>
-        <w:rPr>
-          <w:sz w:val="24"/>
-          <w:szCs w:val="24"/>
-        </w:rPr>
-      </w:pPr>
-    </w:p>
-    <w:p>
-      <w:pPr>
-        <w:pStyle w:val="normal0"/>
-        <w:rPr>
-          <w:sz w:val="24"/>
-          <w:szCs w:val="24"/>
-        </w:rPr>
-      </w:pPr>
-    </w:p>
-    <w:p>
-      <w:pPr>
-        <w:pStyle w:val="normal0"/>
-        <w:rPr>
-          <w:sz w:val="24"/>
-          <w:szCs w:val="24"/>
-        </w:rPr>
-      </w:pPr>
-    </w:p>
-    <w:p>
-      <w:pPr>
-        <w:pStyle w:val="normal0"/>
-        <w:rPr>
-          <w:sz w:val="24"/>
-          <w:szCs w:val="24"/>
-        </w:rPr>
-      </w:pPr>
-    </w:p>
-    <w:p>
-      <w:pPr>
-        <w:pStyle w:val="normal0"/>
-        <w:rPr>
-          <w:sz w:val="24"/>
-          <w:szCs w:val="24"/>
-        </w:rPr>
-      </w:pPr>
-    </w:p>
-    <w:p>
-      <w:pPr>
-        <w:pStyle w:val="normal0"/>
-        <w:rPr>
-          <w:sz w:val="24"/>
-          <w:szCs w:val="24"/>
-        </w:rPr>
-      </w:pPr>
-    </w:p>
-    <w:p>
-      <w:pPr>
-        <w:pStyle w:val="normal0"/>
-        <w:rPr>
-          <w:sz w:val="24"/>
-          <w:szCs w:val="24"/>
-        </w:rPr>
-      </w:pPr>
-    </w:p>
-    <w:p>
-      <w:pPr>
-        <w:pStyle w:val="normal0"/>
-        <w:rPr>
-          <w:sz w:val="24"/>
-          <w:szCs w:val="24"/>
-        </w:rPr>
-      </w:pPr>
-    </w:p>
-    <w:p>
-      <w:pPr>
-        <w:pStyle w:val="normal0"/>
-        <w:rPr>
-          <w:sz w:val="24"/>
-          <w:szCs w:val="24"/>
-        </w:rPr>
-      </w:pPr>
-    </w:p>
-    <w:p>
-      <w:pPr>
-        <w:pStyle w:val="normal0"/>
-        <w:rPr>
-          <w:sz w:val="24"/>
-          <w:szCs w:val="24"/>
-        </w:rPr>
-      </w:pPr>
-    </w:p>
-    <w:p>
-      <w:pPr>
-        <w:pStyle w:val="normal0"/>
-        <w:rPr>
-          <w:sz w:val="24"/>
-          <w:szCs w:val="24"/>
-        </w:rPr>
-      </w:pPr>
-    </w:p>
-    <w:p>
-      <w:pPr>
-        <w:pStyle w:val="normal0"/>
-        <w:rPr>
-          <w:sz w:val="24"/>
-          <w:szCs w:val="24"/>
-        </w:rPr>
-      </w:pPr>
-    </w:p>
-    <w:p>
-      <w:pPr>
-        <w:pStyle w:val="normal0"/>
-        <w:rPr>
-          <w:sz w:val="24"/>
-          <w:szCs w:val="24"/>
-        </w:rPr>
-      </w:pPr>
-    </w:p>
-    <w:p>
-      <w:pPr>
-        <w:pStyle w:val="normal0"/>
-        <w:rPr>
-          <w:sz w:val="24"/>
-          <w:szCs w:val="24"/>
-        </w:rPr>
-      </w:pPr>
-    </w:p>
-    <w:p>
-      <w:pPr>
-        <w:pStyle w:val="normal0"/>
+        <w:pStyle w:val="Normal1"/>
+        <w:rPr>
+          <w:sz w:val="24"/>
+          <w:szCs w:val="24"/>
+        </w:rPr>
+      </w:pPr>
+    </w:p>
+    <w:p>
+      <w:pPr>
+        <w:pStyle w:val="Normal1"/>
+        <w:rPr>
+          <w:sz w:val="24"/>
+          <w:szCs w:val="24"/>
+        </w:rPr>
+      </w:pPr>
+    </w:p>
+    <w:p>
+      <w:pPr>
+        <w:pStyle w:val="Normal1"/>
+        <w:rPr>
+          <w:sz w:val="24"/>
+          <w:szCs w:val="24"/>
+        </w:rPr>
+      </w:pPr>
+    </w:p>
+    <w:p>
+      <w:pPr>
+        <w:pStyle w:val="Normal1"/>
+        <w:rPr>
+          <w:sz w:val="24"/>
+          <w:szCs w:val="24"/>
+        </w:rPr>
+      </w:pPr>
+    </w:p>
+    <w:p>
+      <w:pPr>
+        <w:pStyle w:val="Normal1"/>
+        <w:rPr>
+          <w:sz w:val="24"/>
+          <w:szCs w:val="24"/>
+        </w:rPr>
+      </w:pPr>
+    </w:p>
+    <w:p>
+      <w:pPr>
+        <w:pStyle w:val="Normal1"/>
+        <w:rPr>
+          <w:sz w:val="24"/>
+          <w:szCs w:val="24"/>
+        </w:rPr>
+      </w:pPr>
+    </w:p>
+    <w:p>
+      <w:pPr>
+        <w:pStyle w:val="Normal1"/>
+        <w:rPr>
+          <w:sz w:val="24"/>
+          <w:szCs w:val="24"/>
+        </w:rPr>
+      </w:pPr>
+    </w:p>
+    <w:p>
+      <w:pPr>
+        <w:pStyle w:val="Normal1"/>
+        <w:rPr>
+          <w:sz w:val="24"/>
+          <w:szCs w:val="24"/>
+        </w:rPr>
+      </w:pPr>
+    </w:p>
+    <w:p>
+      <w:pPr>
+        <w:pStyle w:val="Normal1"/>
+        <w:rPr>
+          <w:sz w:val="24"/>
+          <w:szCs w:val="24"/>
+        </w:rPr>
+      </w:pPr>
+    </w:p>
+    <w:p>
+      <w:pPr>
+        <w:pStyle w:val="Normal1"/>
+        <w:rPr>
+          <w:sz w:val="24"/>
+          <w:szCs w:val="24"/>
+        </w:rPr>
+      </w:pPr>
+    </w:p>
+    <w:p>
+      <w:pPr>
+        <w:pStyle w:val="Normal1"/>
+        <w:rPr>
+          <w:sz w:val="24"/>
+          <w:szCs w:val="24"/>
+        </w:rPr>
+      </w:pPr>
+    </w:p>
+    <w:p>
+      <w:pPr>
+        <w:pStyle w:val="Normal1"/>
+        <w:rPr>
+          <w:sz w:val="24"/>
+          <w:szCs w:val="24"/>
+        </w:rPr>
+      </w:pPr>
+    </w:p>
+    <w:p>
+      <w:pPr>
+        <w:pStyle w:val="Normal1"/>
+        <w:rPr>
+          <w:sz w:val="24"/>
+          <w:szCs w:val="24"/>
+        </w:rPr>
+      </w:pPr>
+    </w:p>
+    <w:p>
+      <w:pPr>
+        <w:pStyle w:val="Normal1"/>
+        <w:rPr>
+          <w:sz w:val="24"/>
+          <w:szCs w:val="24"/>
+        </w:rPr>
+      </w:pPr>
+    </w:p>
+    <w:p>
+      <w:pPr>
+        <w:pStyle w:val="Normal1"/>
+        <w:rPr>
+          <w:sz w:val="24"/>
+          <w:szCs w:val="24"/>
+        </w:rPr>
+      </w:pPr>
+    </w:p>
+    <w:p>
+      <w:pPr>
+        <w:pStyle w:val="Normal1"/>
+        <w:rPr>
+          <w:sz w:val="24"/>
+          <w:szCs w:val="24"/>
+        </w:rPr>
+      </w:pPr>
+    </w:p>
+    <w:p>
+      <w:pPr>
+        <w:pStyle w:val="Normal1"/>
+        <w:rPr>
+          <w:sz w:val="24"/>
+          <w:szCs w:val="24"/>
+        </w:rPr>
+      </w:pPr>
+    </w:p>
+    <w:p>
+      <w:pPr>
+        <w:pStyle w:val="Normal1"/>
+        <w:rPr>
+          <w:sz w:val="24"/>
+          <w:szCs w:val="24"/>
+        </w:rPr>
+      </w:pPr>
+    </w:p>
+    <w:p>
+      <w:pPr>
+        <w:pStyle w:val="Normal1"/>
+        <w:rPr>
+          <w:sz w:val="24"/>
+          <w:szCs w:val="24"/>
+        </w:rPr>
+      </w:pPr>
+    </w:p>
+    <w:p>
+      <w:pPr>
+        <w:pStyle w:val="Normal1"/>
         <w:keepNext/>
         <w:keepLines/>
         <w:numPr>
@@ -1527,17 +1567,18 @@
           <w:sz w:val="28"/>
           <w:szCs w:val="28"/>
         </w:rPr>
+        <w:lastRenderedPageBreak/>
         <w:t>Introdução</w:t>
       </w:r>
     </w:p>
     <w:p>
       <w:pPr>
-        <w:pStyle w:val="normal0"/>
-      </w:pPr>
-    </w:p>
-    <w:p>
-      <w:pPr>
-        <w:pStyle w:val="normal0"/>
+        <w:pStyle w:val="Normal1"/>
+      </w:pPr>
+    </w:p>
+    <w:p>
+      <w:pPr>
+        <w:pStyle w:val="Normal1"/>
         <w:numPr>
           <w:ilvl w:val="1"/>
           <w:numId w:val="1"/>
@@ -1557,12 +1598,12 @@
     </w:p>
     <w:p>
       <w:pPr>
-        <w:pStyle w:val="normal0"/>
-      </w:pPr>
-    </w:p>
-    <w:p>
-      <w:pPr>
-        <w:pStyle w:val="normal0"/>
+        <w:pStyle w:val="Normal1"/>
+      </w:pPr>
+    </w:p>
+    <w:p>
+      <w:pPr>
+        <w:pStyle w:val="Normal1"/>
         <w:numPr>
           <w:ilvl w:val="1"/>
           <w:numId w:val="1"/>
@@ -1577,9 +1618,8 @@
           <w:sz w:val="24"/>
           <w:szCs w:val="24"/>
         </w:rPr>
-        <w:t xml:space="preserve">Descrição dos </w:t>
-      </w:r>
-      <w:proofErr w:type="spellStart"/>
+        <w:t>Descrição dos Stake</w:t>
+      </w:r>
       <w:r>
         <w:rPr>
           <w:rFonts w:ascii="Cambria" w:eastAsia="Cambria" w:hAnsi="Cambria" w:cs="Cambria"/>
@@ -1588,9 +1628,8 @@
           <w:sz w:val="24"/>
           <w:szCs w:val="24"/>
         </w:rPr>
-        <w:t>Steakholders</w:t>
-      </w:r>
-      <w:proofErr w:type="spellEnd"/>
+        <w:t>holders</w:t>
+      </w:r>
     </w:p>
     <w:tbl>
       <w:tblPr>
@@ -1606,7 +1645,7 @@
           <w:insideV w:val="single" w:sz="4" w:space="0" w:color="000000"/>
         </w:tblBorders>
         <w:tblLayout w:type="fixed"/>
-        <w:tblLook w:val="0000"/>
+        <w:tblLook w:val="0000" w:firstRow="0" w:lastRow="0" w:firstColumn="0" w:lastColumn="0" w:noHBand="0" w:noVBand="0"/>
       </w:tblPr>
       <w:tblGrid>
         <w:gridCol w:w="4322"/>
@@ -1619,7 +1658,7 @@
           </w:tcPr>
           <w:p>
             <w:pPr>
-              <w:pStyle w:val="normal0"/>
+              <w:pStyle w:val="Normal1"/>
               <w:contextualSpacing w:val="0"/>
               <w:jc w:val="center"/>
               <w:rPr>
@@ -1644,7 +1683,7 @@
           </w:tcPr>
           <w:p>
             <w:pPr>
-              <w:pStyle w:val="normal0"/>
+              <w:pStyle w:val="Normal1"/>
               <w:contextualSpacing w:val="0"/>
               <w:jc w:val="center"/>
               <w:rPr>
@@ -1671,7 +1710,7 @@
           </w:tcPr>
           <w:p>
             <w:pPr>
-              <w:pStyle w:val="normal0"/>
+              <w:pStyle w:val="Normal1"/>
               <w:contextualSpacing w:val="0"/>
               <w:rPr>
                 <w:sz w:val="24"/>
@@ -1693,7 +1732,7 @@
           </w:tcPr>
           <w:p>
             <w:pPr>
-              <w:pStyle w:val="normal0"/>
+              <w:pStyle w:val="Normal1"/>
               <w:contextualSpacing w:val="0"/>
               <w:rPr>
                 <w:sz w:val="24"/>
@@ -1717,7 +1756,7 @@
           </w:tcPr>
           <w:p>
             <w:pPr>
-              <w:pStyle w:val="normal0"/>
+              <w:pStyle w:val="Normal1"/>
               <w:contextualSpacing w:val="0"/>
               <w:rPr>
                 <w:sz w:val="24"/>
@@ -1748,7 +1787,7 @@
           </w:tcPr>
           <w:p>
             <w:pPr>
-              <w:pStyle w:val="normal0"/>
+              <w:pStyle w:val="Normal1"/>
               <w:contextualSpacing w:val="0"/>
               <w:rPr>
                 <w:sz w:val="24"/>
@@ -1772,7 +1811,7 @@
           </w:tcPr>
           <w:p>
             <w:pPr>
-              <w:pStyle w:val="normal0"/>
+              <w:pStyle w:val="Normal1"/>
               <w:contextualSpacing w:val="0"/>
               <w:rPr>
                 <w:sz w:val="24"/>
@@ -1819,7 +1858,7 @@
           </w:tcPr>
           <w:p>
             <w:pPr>
-              <w:pStyle w:val="normal0"/>
+              <w:pStyle w:val="Normal1"/>
               <w:contextualSpacing w:val="0"/>
               <w:rPr>
                 <w:sz w:val="24"/>
@@ -1843,7 +1882,7 @@
           </w:tcPr>
           <w:p>
             <w:pPr>
-              <w:pStyle w:val="normal0"/>
+              <w:pStyle w:val="Normal1"/>
               <w:contextualSpacing w:val="0"/>
               <w:rPr>
                 <w:sz w:val="24"/>
@@ -1890,7 +1929,7 @@
           </w:tcPr>
           <w:p>
             <w:pPr>
-              <w:pStyle w:val="normal0"/>
+              <w:pStyle w:val="Normal1"/>
               <w:contextualSpacing w:val="0"/>
               <w:rPr>
                 <w:sz w:val="24"/>
@@ -1914,7 +1953,7 @@
           </w:tcPr>
           <w:p>
             <w:pPr>
-              <w:pStyle w:val="normal0"/>
+              <w:pStyle w:val="Normal1"/>
               <w:contextualSpacing w:val="0"/>
               <w:rPr>
                 <w:sz w:val="24"/>
@@ -1945,7 +1984,7 @@
           </w:tcPr>
           <w:p>
             <w:pPr>
-              <w:pStyle w:val="normal0"/>
+              <w:pStyle w:val="Normal1"/>
               <w:contextualSpacing w:val="0"/>
               <w:rPr>
                 <w:sz w:val="24"/>
@@ -1969,7 +2008,7 @@
           </w:tcPr>
           <w:p>
             <w:pPr>
-              <w:pStyle w:val="normal0"/>
+              <w:pStyle w:val="Normal1"/>
               <w:contextualSpacing w:val="0"/>
               <w:rPr>
                 <w:sz w:val="24"/>
@@ -2023,7 +2062,7 @@
           </w:tcPr>
           <w:p>
             <w:pPr>
-              <w:pStyle w:val="normal0"/>
+              <w:pStyle w:val="Normal1"/>
               <w:contextualSpacing w:val="0"/>
               <w:rPr>
                 <w:sz w:val="24"/>
@@ -2035,8 +2074,10 @@
                 <w:sz w:val="24"/>
                 <w:szCs w:val="24"/>
               </w:rPr>
-              <w:t>Analista de Sistema</w:t>
-            </w:r>
+              <w:t>Desenvolvedora</w:t>
+            </w:r>
+            <w:bookmarkStart w:id="1" w:name="_GoBack"/>
+            <w:bookmarkEnd w:id="1"/>
           </w:p>
         </w:tc>
       </w:tr>
@@ -2047,7 +2088,7 @@
           </w:tcPr>
           <w:p>
             <w:pPr>
-              <w:pStyle w:val="normal0"/>
+              <w:pStyle w:val="Normal1"/>
               <w:contextualSpacing w:val="0"/>
               <w:rPr>
                 <w:sz w:val="24"/>
@@ -2059,23 +2100,7 @@
                 <w:sz w:val="24"/>
                 <w:szCs w:val="24"/>
               </w:rPr>
-              <w:t xml:space="preserve">Leonardo </w:t>
-            </w:r>
-            <w:proofErr w:type="spellStart"/>
-            <w:r>
-              <w:rPr>
-                <w:sz w:val="24"/>
-                <w:szCs w:val="24"/>
-              </w:rPr>
-              <w:t>Fioretti</w:t>
-            </w:r>
-            <w:proofErr w:type="spellEnd"/>
-            <w:r>
-              <w:rPr>
-                <w:sz w:val="24"/>
-                <w:szCs w:val="24"/>
-              </w:rPr>
-              <w:t xml:space="preserve"> de Moura Teixeira</w:t>
+              <w:t>Leonardo Fioretti de Moura Teixeira</w:t>
             </w:r>
           </w:p>
         </w:tc>
@@ -2085,7 +2110,7 @@
           </w:tcPr>
           <w:p>
             <w:pPr>
-              <w:pStyle w:val="normal0"/>
+              <w:pStyle w:val="Normal1"/>
               <w:contextualSpacing w:val="0"/>
               <w:rPr>
                 <w:sz w:val="24"/>
@@ -2097,7 +2122,7 @@
                 <w:sz w:val="24"/>
                 <w:szCs w:val="24"/>
               </w:rPr>
-              <w:t>Desenvolvedor</w:t>
+              <w:t>Gerente de Documentação</w:t>
             </w:r>
           </w:p>
         </w:tc>
@@ -2109,28 +2134,19 @@
           </w:tcPr>
           <w:p>
             <w:pPr>
-              <w:pStyle w:val="normal0"/>
+              <w:pStyle w:val="Normal1"/>
               <w:contextualSpacing w:val="0"/>
               <w:rPr>
                 <w:sz w:val="24"/>
                 <w:szCs w:val="24"/>
               </w:rPr>
             </w:pPr>
-            <w:proofErr w:type="spellStart"/>
-            <w:r>
-              <w:rPr>
-                <w:sz w:val="24"/>
-                <w:szCs w:val="24"/>
-              </w:rPr>
-              <w:t>Leticia</w:t>
-            </w:r>
-            <w:proofErr w:type="spellEnd"/>
-            <w:r>
-              <w:rPr>
-                <w:sz w:val="24"/>
-                <w:szCs w:val="24"/>
-              </w:rPr>
-              <w:t xml:space="preserve"> Oliveira Camargo Tavares</w:t>
+            <w:r>
+              <w:rPr>
+                <w:sz w:val="24"/>
+                <w:szCs w:val="24"/>
+              </w:rPr>
+              <w:t>Leticia Oliveira Camargo Tavares</w:t>
             </w:r>
           </w:p>
         </w:tc>
@@ -2140,7 +2156,7 @@
           </w:tcPr>
           <w:p>
             <w:pPr>
-              <w:pStyle w:val="normal0"/>
+              <w:pStyle w:val="Normal1"/>
               <w:contextualSpacing w:val="0"/>
               <w:rPr>
                 <w:sz w:val="24"/>
@@ -2152,7 +2168,7 @@
                 <w:sz w:val="24"/>
                 <w:szCs w:val="24"/>
               </w:rPr>
-              <w:t>Gerente de Documentação</w:t>
+              <w:t>Analista de Sistema</w:t>
             </w:r>
           </w:p>
         </w:tc>
@@ -2164,7 +2180,7 @@
           </w:tcPr>
           <w:p>
             <w:pPr>
-              <w:pStyle w:val="normal0"/>
+              <w:pStyle w:val="Normal1"/>
               <w:contextualSpacing w:val="0"/>
               <w:rPr>
                 <w:sz w:val="24"/>
@@ -2176,7 +2192,7 @@
                 <w:sz w:val="24"/>
                 <w:szCs w:val="24"/>
               </w:rPr>
-              <w:t xml:space="preserve">Pedro Henrique </w:t>
+              <w:t xml:space="preserve">Pedro Henrique Maldonado </w:t>
             </w:r>
             <w:proofErr w:type="spellStart"/>
             <w:r>
@@ -2184,25 +2200,9 @@
                 <w:sz w:val="24"/>
                 <w:szCs w:val="24"/>
               </w:rPr>
-              <w:t>Maldonado</w:t>
+              <w:t>Truzzi</w:t>
             </w:r>
             <w:proofErr w:type="spellEnd"/>
-            <w:r>
-              <w:rPr>
-                <w:sz w:val="24"/>
-                <w:szCs w:val="24"/>
-              </w:rPr>
-              <w:t xml:space="preserve"> </w:t>
-            </w:r>
-            <w:proofErr w:type="spellStart"/>
-            <w:r>
-              <w:rPr>
-                <w:sz w:val="24"/>
-                <w:szCs w:val="24"/>
-              </w:rPr>
-              <w:t>Truzzi</w:t>
-            </w:r>
-            <w:proofErr w:type="spellEnd"/>
           </w:p>
         </w:tc>
         <w:tc>
@@ -2211,7 +2211,7 @@
           </w:tcPr>
           <w:p>
             <w:pPr>
-              <w:pStyle w:val="normal0"/>
+              <w:pStyle w:val="Normal1"/>
               <w:contextualSpacing w:val="0"/>
               <w:rPr>
                 <w:sz w:val="24"/>
@@ -2231,16 +2231,16 @@
     </w:tbl>
     <w:p>
       <w:pPr>
-        <w:pStyle w:val="normal0"/>
-        <w:rPr>
-          <w:sz w:val="24"/>
-          <w:szCs w:val="24"/>
-        </w:rPr>
-      </w:pPr>
-    </w:p>
-    <w:p>
-      <w:pPr>
-        <w:pStyle w:val="normal0"/>
+        <w:pStyle w:val="Normal1"/>
+        <w:rPr>
+          <w:sz w:val="24"/>
+          <w:szCs w:val="24"/>
+        </w:rPr>
+      </w:pPr>
+    </w:p>
+    <w:p>
+      <w:pPr>
+        <w:pStyle w:val="Normal1"/>
         <w:keepNext/>
         <w:keepLines/>
         <w:numPr>
@@ -2250,8 +2250,8 @@
         <w:spacing w:before="480" w:after="0"/>
         <w:ind w:hanging="360"/>
       </w:pPr>
-      <w:bookmarkStart w:id="1" w:name="_30j0zll" w:colFirst="0" w:colLast="0"/>
-      <w:bookmarkEnd w:id="1"/>
+      <w:bookmarkStart w:id="2" w:name="_30j0zll" w:colFirst="0" w:colLast="0"/>
+      <w:bookmarkEnd w:id="2"/>
       <w:r>
         <w:rPr>
           <w:rFonts w:ascii="Cambria" w:eastAsia="Cambria" w:hAnsi="Cambria" w:cs="Cambria"/>
@@ -2265,12 +2265,12 @@
     </w:p>
     <w:p>
       <w:pPr>
-        <w:pStyle w:val="normal0"/>
-      </w:pPr>
-    </w:p>
-    <w:p>
-      <w:pPr>
-        <w:pStyle w:val="normal0"/>
+        <w:pStyle w:val="Normal1"/>
+      </w:pPr>
+    </w:p>
+    <w:p>
+      <w:pPr>
+        <w:pStyle w:val="Normal1"/>
         <w:numPr>
           <w:ilvl w:val="1"/>
           <w:numId w:val="1"/>
@@ -2290,7 +2290,7 @@
     </w:p>
     <w:p>
       <w:pPr>
-        <w:pStyle w:val="normal0"/>
+        <w:pStyle w:val="Normal1"/>
         <w:rPr>
           <w:sz w:val="24"/>
           <w:szCs w:val="24"/>
@@ -2307,7 +2307,7 @@
     </w:p>
     <w:p>
       <w:pPr>
-        <w:pStyle w:val="normal0"/>
+        <w:pStyle w:val="Normal1"/>
         <w:numPr>
           <w:ilvl w:val="1"/>
           <w:numId w:val="1"/>
@@ -2327,7 +2327,7 @@
     </w:p>
     <w:p>
       <w:pPr>
-        <w:pStyle w:val="normal0"/>
+        <w:pStyle w:val="Normal1"/>
         <w:jc w:val="both"/>
         <w:rPr>
           <w:sz w:val="24"/>
@@ -2340,7 +2340,7 @@
           <w:szCs w:val="24"/>
         </w:rPr>
         <w:tab/>
-        <w:t xml:space="preserve">A pessoa deve ser </w:t>
+        <w:t xml:space="preserve">A pessoa deve ser previamente </w:t>
       </w:r>
       <w:proofErr w:type="gramStart"/>
       <w:r>
@@ -2348,7 +2348,7 @@
           <w:sz w:val="24"/>
           <w:szCs w:val="24"/>
         </w:rPr>
-        <w:t>previamente cadastrado</w:t>
+        <w:t>cadastrado</w:t>
       </w:r>
       <w:proofErr w:type="gramEnd"/>
       <w:r>
@@ -2361,16 +2361,16 @@
     </w:p>
     <w:p>
       <w:pPr>
-        <w:pStyle w:val="normal0"/>
-        <w:rPr>
-          <w:sz w:val="24"/>
-          <w:szCs w:val="24"/>
-        </w:rPr>
-      </w:pPr>
-    </w:p>
-    <w:p>
-      <w:pPr>
-        <w:pStyle w:val="normal0"/>
+        <w:pStyle w:val="Normal1"/>
+        <w:rPr>
+          <w:sz w:val="24"/>
+          <w:szCs w:val="24"/>
+        </w:rPr>
+      </w:pPr>
+    </w:p>
+    <w:p>
+      <w:pPr>
+        <w:pStyle w:val="Normal1"/>
         <w:keepNext/>
         <w:keepLines/>
         <w:numPr>
@@ -2380,8 +2380,8 @@
         <w:spacing w:before="480" w:after="0"/>
         <w:ind w:hanging="360"/>
       </w:pPr>
-      <w:bookmarkStart w:id="2" w:name="_1fob9te" w:colFirst="0" w:colLast="0"/>
-      <w:bookmarkEnd w:id="2"/>
+      <w:bookmarkStart w:id="3" w:name="_1fob9te" w:colFirst="0" w:colLast="0"/>
+      <w:bookmarkEnd w:id="3"/>
       <w:r>
         <w:rPr>
           <w:rFonts w:ascii="Cambria" w:eastAsia="Cambria" w:hAnsi="Cambria" w:cs="Cambria"/>
@@ -2395,12 +2395,12 @@
     </w:p>
     <w:p>
       <w:pPr>
-        <w:pStyle w:val="normal0"/>
-      </w:pPr>
-    </w:p>
-    <w:p>
-      <w:pPr>
-        <w:pStyle w:val="normal0"/>
+        <w:pStyle w:val="Normal1"/>
+      </w:pPr>
+    </w:p>
+    <w:p>
+      <w:pPr>
+        <w:pStyle w:val="Normal1"/>
         <w:numPr>
           <w:ilvl w:val="1"/>
           <w:numId w:val="1"/>
@@ -2420,12 +2420,12 @@
     </w:p>
     <w:p>
       <w:pPr>
-        <w:pStyle w:val="normal0"/>
-      </w:pPr>
-    </w:p>
-    <w:p>
-      <w:pPr>
-        <w:pStyle w:val="normal0"/>
+        <w:pStyle w:val="Normal1"/>
+      </w:pPr>
+    </w:p>
+    <w:p>
+      <w:pPr>
+        <w:pStyle w:val="Normal1"/>
         <w:numPr>
           <w:ilvl w:val="1"/>
           <w:numId w:val="1"/>
@@ -2445,17 +2445,17 @@
     </w:p>
     <w:p>
       <w:pPr>
-        <w:pStyle w:val="normal0"/>
-      </w:pPr>
-    </w:p>
-    <w:p>
-      <w:pPr>
-        <w:pStyle w:val="normal0"/>
-      </w:pPr>
-    </w:p>
-    <w:p>
-      <w:pPr>
-        <w:pStyle w:val="normal0"/>
+        <w:pStyle w:val="Normal1"/>
+      </w:pPr>
+    </w:p>
+    <w:p>
+      <w:pPr>
+        <w:pStyle w:val="Normal1"/>
+      </w:pPr>
+    </w:p>
+    <w:p>
+      <w:pPr>
+        <w:pStyle w:val="Normal1"/>
         <w:keepNext/>
         <w:keepLines/>
         <w:spacing w:before="480" w:after="0"/>
@@ -2467,8 +2467,8 @@
           <w:szCs w:val="28"/>
         </w:rPr>
       </w:pPr>
-      <w:bookmarkStart w:id="3" w:name="_3znysh7" w:colFirst="0" w:colLast="0"/>
-      <w:bookmarkEnd w:id="3"/>
+      <w:bookmarkStart w:id="4" w:name="_3znysh7" w:colFirst="0" w:colLast="0"/>
+      <w:bookmarkEnd w:id="4"/>
       <w:r>
         <w:rPr>
           <w:rFonts w:ascii="Cambria" w:eastAsia="Cambria" w:hAnsi="Cambria" w:cs="Cambria"/>
@@ -2477,17 +2477,18 @@
           <w:sz w:val="28"/>
           <w:szCs w:val="28"/>
         </w:rPr>
+        <w:lastRenderedPageBreak/>
         <w:t>Apêndices</w:t>
       </w:r>
     </w:p>
     <w:p>
       <w:pPr>
-        <w:pStyle w:val="normal0"/>
-      </w:pPr>
-    </w:p>
-    <w:p>
-      <w:pPr>
-        <w:pStyle w:val="normal0"/>
+        <w:pStyle w:val="Normal1"/>
+      </w:pPr>
+    </w:p>
+    <w:p>
+      <w:pPr>
+        <w:pStyle w:val="Normal1"/>
         <w:rPr>
           <w:rFonts w:ascii="Cambria" w:eastAsia="Cambria" w:hAnsi="Cambria" w:cs="Cambria"/>
           <w:i/>
@@ -2509,23 +2510,15 @@
     </w:p>
     <w:p>
       <w:pPr>
-        <w:pStyle w:val="normal0"/>
-      </w:pPr>
-      <w:r>
-        <w:t xml:space="preserve">Modelo </w:t>
-      </w:r>
-      <w:proofErr w:type="gramStart"/>
-      <w:r>
-        <w:t>1</w:t>
-      </w:r>
-      <w:proofErr w:type="gramEnd"/>
-      <w:r>
-        <w:t>: Diagrama de Caso de Uso</w:t>
-      </w:r>
-    </w:p>
-    <w:p>
-      <w:pPr>
-        <w:pStyle w:val="normal0"/>
+        <w:pStyle w:val="Normal1"/>
+      </w:pPr>
+      <w:r>
+        <w:t>Modelo 1: Diagrama de Caso de Uso</w:t>
+      </w:r>
+    </w:p>
+    <w:p>
+      <w:pPr>
+        <w:pStyle w:val="Normal1"/>
       </w:pPr>
       <w:r>
         <w:rPr>
@@ -2533,20 +2526,27 @@
         </w:rPr>
         <w:drawing>
           <wp:inline distT="0" distB="0" distL="0" distR="0">
-            <wp:extent cx="4350707" cy="2951369"/>
+            <wp:extent cx="5400040" cy="4123055"/>
             <wp:effectExtent l="0" t="0" r="0" b="0"/>
-            <wp:docPr id="4" name="image8.png"/>
-            <wp:cNvGraphicFramePr/>
+            <wp:docPr id="6" name="Imagem 6"/>
+            <wp:cNvGraphicFramePr>
+              <a:graphicFrameLocks xmlns:a="http://schemas.openxmlformats.org/drawingml/2006/main" noChangeAspect="1"/>
+            </wp:cNvGraphicFramePr>
             <a:graphic xmlns:a="http://schemas.openxmlformats.org/drawingml/2006/main">
               <a:graphicData uri="http://schemas.openxmlformats.org/drawingml/2006/picture">
                 <pic:pic xmlns:pic="http://schemas.openxmlformats.org/drawingml/2006/picture">
                   <pic:nvPicPr>
-                    <pic:cNvPr id="0" name="image8.png"/>
-                    <pic:cNvPicPr preferRelativeResize="0"/>
+                    <pic:cNvPr id="6" name="caso de uso.jpg"/>
+                    <pic:cNvPicPr/>
                   </pic:nvPicPr>
                   <pic:blipFill>
-                    <a:blip r:embed="rId8" cstate="print"/>
-                    <a:srcRect/>
+                    <a:blip r:embed="rId7">
+                      <a:extLst>
+                        <a:ext uri="{28A0092B-C50C-407E-A947-70E740481C1C}">
+                          <a14:useLocalDpi xmlns:a14="http://schemas.microsoft.com/office/drawing/2010/main" val="0"/>
+                        </a:ext>
+                      </a:extLst>
+                    </a:blip>
                     <a:stretch>
                       <a:fillRect/>
                     </a:stretch>
@@ -2554,12 +2554,11 @@
                   <pic:spPr>
                     <a:xfrm>
                       <a:off x="0" y="0"/>
-                      <a:ext cx="4350707" cy="2951369"/>
+                      <a:ext cx="5400040" cy="4123055"/>
                     </a:xfrm>
                     <a:prstGeom prst="rect">
                       <a:avLst/>
                     </a:prstGeom>
-                    <a:ln/>
                   </pic:spPr>
                 </pic:pic>
               </a:graphicData>
@@ -2570,143 +2569,140 @@
     </w:p>
     <w:p>
       <w:pPr>
-        <w:pStyle w:val="normal0"/>
-      </w:pPr>
-      <w:r>
+        <w:pStyle w:val="Normal1"/>
+        <w:rPr>
+          <w:rFonts w:ascii="Cambria" w:hAnsi="Cambria"/>
+          <w:i/>
+          <w:color w:val="0070C0"/>
+          <w:sz w:val="24"/>
+          <w:szCs w:val="24"/>
+        </w:rPr>
+      </w:pPr>
+      <w:r>
+        <w:rPr>
+          <w:rFonts w:ascii="Cambria" w:hAnsi="Cambria"/>
+          <w:i/>
+          <w:color w:val="0070C0"/>
+          <w:sz w:val="24"/>
+          <w:szCs w:val="24"/>
+        </w:rPr>
         <w:t>Casos de Uso Textuais</w:t>
       </w:r>
     </w:p>
     <w:p>
       <w:pPr>
-        <w:pStyle w:val="normal0"/>
-      </w:pPr>
-      <w:r>
-        <w:t xml:space="preserve">                O usuário vai acessar o caixa eletrônico informando os seguintes dados: conta, agência e senha. Depois serão disponibilizadas quatro ações para que o usuário escolha, são elas: saca</w:t>
-      </w:r>
-      <w:r>
-        <w:t xml:space="preserve">r, consultar saldo, fazer uma transferência ou fazer um depósito. Para qualquer uma das ações será necessária uma segunda confirmação, em que o usuário digitará sua senha e as letras </w:t>
-      </w:r>
-      <w:proofErr w:type="gramStart"/>
-      <w:r>
-        <w:t>aleatória que foram entregues para ele no momento da abertura da conta no</w:t>
-      </w:r>
-      <w:r>
-        <w:t xml:space="preserve"> banco </w:t>
-      </w:r>
-      <w:proofErr w:type="spellStart"/>
-      <w:r>
-        <w:t>Aquario</w:t>
-      </w:r>
-      <w:proofErr w:type="spellEnd"/>
-      <w:proofErr w:type="gramEnd"/>
+        <w:pStyle w:val="Normal1"/>
+        <w:ind w:firstLine="720"/>
+      </w:pPr>
+      <w:r>
+        <w:t xml:space="preserve">O usuário vai acessar o caixa eletrônico informando os seguintes dados: conta, agência e senha. </w:t>
+      </w:r>
+      <w:r>
+        <w:t xml:space="preserve">Após o login ser efetuado com êxito o usuário deverá selecionar se deseja acessar a sua “Conta Poupança” ou sua “Conta Corrente”. </w:t>
+      </w:r>
+      <w:r>
+        <w:t>Depois serão disponibilizadas quatro ações para que o usuário escolha, são elas: sacar, consultar saldo, fazer uma transferência ou fazer um depósito. Para qualquer uma das ações será necessária uma segunda confirmação, em que o usuário digitará sua senha</w:t>
+      </w:r>
       <w:r>
         <w:t>.</w:t>
       </w:r>
     </w:p>
     <w:p>
       <w:pPr>
-        <w:pStyle w:val="normal0"/>
-      </w:pPr>
-      <w:r>
-        <w:t xml:space="preserve">                Caso o cliente tenha escolhido saque será perguntado o valor, o caixa irá analisar se o saldo é suficiente, caso seja, as cédulas serão entregues e uma nota será emitida, mostrando o seu saldo atual na conta e de quanto foi </w:t>
-      </w:r>
-      <w:r>
-        <w:t>seu saque.</w:t>
-      </w:r>
-    </w:p>
-    <w:p>
-      <w:pPr>
-        <w:pStyle w:val="normal0"/>
-      </w:pPr>
-      <w:r>
-        <w:t xml:space="preserve">                Caso seja escolhida a opção de consulta o caixa eletrônico apresentará o saldo da conta na tela. Suponhamos que ação escolhida seja transferência, o usuário deverá inserir novamente seus dados e também os dados da pessoa para a q</w:t>
-      </w:r>
-      <w:r>
-        <w:t xml:space="preserve">ual deseja transferir o dinheiro, após isso será pedida uma confirmação de que os dados de ambas as contas estão corretos, para finalizar será mostrado na tela </w:t>
-      </w:r>
-      <w:proofErr w:type="gramStart"/>
-      <w:r>
-        <w:t>a</w:t>
-      </w:r>
-      <w:proofErr w:type="gramEnd"/>
-      <w:r>
-        <w:t xml:space="preserve"> quantia que foi transferida e quanto ainda resta na conta </w:t>
-      </w:r>
-      <w:r>
-        <w:lastRenderedPageBreak/>
-        <w:t>do cliente.</w:t>
-      </w:r>
-    </w:p>
-    <w:p>
-      <w:pPr>
-        <w:pStyle w:val="normal0"/>
-      </w:pPr>
-      <w:r>
-        <w:t xml:space="preserve">                Caso o u</w:t>
-      </w:r>
-      <w:r>
-        <w:t xml:space="preserve">suário opte por depósito será pedido apenas os dados da conta para a qual ele deseja enviar o dinheiro e a quantia que está dentro do envelope, </w:t>
-      </w:r>
-      <w:proofErr w:type="gramStart"/>
-      <w:r>
-        <w:t>aparecerá</w:t>
-      </w:r>
-      <w:proofErr w:type="gramEnd"/>
-      <w:r>
-        <w:t xml:space="preserve"> na tela os dados para o usuário analisar se estão corretos.</w:t>
-      </w:r>
-    </w:p>
-    <w:p>
-      <w:pPr>
-        <w:pStyle w:val="normal0"/>
-      </w:pPr>
-    </w:p>
-    <w:p>
-      <w:pPr>
-        <w:pStyle w:val="normal0"/>
-      </w:pPr>
-      <w:r>
-        <w:t xml:space="preserve">                No final de qualquer uma </w:t>
-      </w:r>
-      <w:r>
-        <w:t>das operações será perguntado ao usuário se ele deseja efetuar mais alguma coisa, caso ele aperte que sim o sistema voltará para a tela na qual o cliente deve escolher a próxima ação. Caso ele escolha não fazer mais nada o programa termina e volta para a t</w:t>
-      </w:r>
-      <w:r>
-        <w:t xml:space="preserve">ela inicial esperando que </w:t>
-      </w:r>
-      <w:proofErr w:type="gramStart"/>
-      <w:r>
-        <w:t>um outro</w:t>
-      </w:r>
-      <w:proofErr w:type="gramEnd"/>
-      <w:r>
-        <w:t xml:space="preserve"> cliente venha usar.</w:t>
-      </w:r>
-    </w:p>
-    <w:p>
-      <w:pPr>
-        <w:pStyle w:val="normal0"/>
-      </w:pPr>
-    </w:p>
-    <w:p>
-      <w:pPr>
-        <w:pStyle w:val="normal0"/>
-      </w:pPr>
-    </w:p>
-    <w:p>
-      <w:pPr>
-        <w:pStyle w:val="normal0"/>
-      </w:pPr>
-      <w:r>
-        <w:t xml:space="preserve">Modelo </w:t>
-      </w:r>
-      <w:proofErr w:type="gramStart"/>
-      <w:r>
-        <w:t>2</w:t>
-      </w:r>
-      <w:proofErr w:type="gramEnd"/>
-      <w:r>
-        <w:t>: Diagrama de Fluxo de Dados</w:t>
+        <w:pStyle w:val="Normal1"/>
+        <w:ind w:firstLine="720"/>
+      </w:pPr>
+      <w:r>
+        <w:t>Caso o cliente tenha escolhido saque será perguntado o valor, o caixa irá analisar se o saldo é suficiente, caso seja, as cédulas serão entregues</w:t>
+      </w:r>
+      <w:r>
+        <w:t xml:space="preserve"> ao cliente</w:t>
+      </w:r>
+      <w:r>
+        <w:t>.</w:t>
+      </w:r>
+    </w:p>
+    <w:p>
+      <w:pPr>
+        <w:pStyle w:val="Normal1"/>
+        <w:ind w:firstLine="720"/>
+      </w:pPr>
+      <w:r>
+        <w:t>Caso seja escolhida a opção de consulta o caixa eletrônico aprese</w:t>
+      </w:r>
+      <w:r>
+        <w:t>ntará o saldo da conta na tela.</w:t>
+      </w:r>
+    </w:p>
+    <w:p>
+      <w:pPr>
+        <w:pStyle w:val="Normal1"/>
+        <w:ind w:firstLine="720"/>
+      </w:pPr>
+      <w:r>
+        <w:t>Suponhamos que ação escolhida seja transferência, o usuário deverá inserir os dados da pessoa para a qual deseja transferir o dinheiro.</w:t>
+      </w:r>
+    </w:p>
+    <w:p>
+      <w:pPr>
+        <w:pStyle w:val="Normal1"/>
+        <w:ind w:firstLine="720"/>
+      </w:pPr>
+    </w:p>
+    <w:p>
+      <w:pPr>
+        <w:pStyle w:val="Normal1"/>
+        <w:ind w:firstLine="720"/>
+      </w:pPr>
+      <w:r>
+        <w:t>Caso o usuário opte por depósito será pedido apenas os dados da conta para a qual ele deseja enviar o dinheiro e a quantia que está dentro do envelope</w:t>
+      </w:r>
+      <w:r>
+        <w:t>.</w:t>
+      </w:r>
+    </w:p>
+    <w:p>
+      <w:pPr>
+        <w:pStyle w:val="Normal1"/>
+      </w:pPr>
+      <w:r>
+        <w:tab/>
+        <w:t>Vale ressaltar que para qualquer uma das operações, antes de ela ser realizada será solicitada mais uma vez a senha ao usuário, pois dessa forma o cliente aponta que está de acordo com a ação que está prestes a executar, além de garantir uma maior segurança contra fraudes.</w:t>
+      </w:r>
+    </w:p>
+    <w:p>
+      <w:pPr>
+        <w:pStyle w:val="Normal1"/>
+      </w:pPr>
+      <w:r>
+        <w:tab/>
+      </w:r>
+      <w:r>
+        <w:t>No final de qualquer uma das operações será perguntado ao usuário se ele deseja efetuar mais alguma coisa, caso ele aperte que sim o sistem</w:t>
+      </w:r>
+      <w:r>
+        <w:t xml:space="preserve">a voltará para a tela na qual o </w:t>
+      </w:r>
+      <w:r>
+        <w:t>cliente deve escolher a próxima ação. Caso ele escolha não fazer mais nada o programa termina e volta para a tela inicial esperando que um outro cliente venha usar.</w:t>
+      </w:r>
+    </w:p>
+    <w:p>
+      <w:pPr>
+        <w:pStyle w:val="Normal1"/>
+      </w:pPr>
+    </w:p>
+    <w:p>
+      <w:pPr>
+        <w:pStyle w:val="Normal1"/>
+      </w:pPr>
+    </w:p>
+    <w:p>
+      <w:pPr>
+        <w:pStyle w:val="Normal1"/>
+      </w:pPr>
+      <w:r>
+        <w:t>Modelo 2: Diagrama de Fluxo de Dados</w:t>
       </w:r>
       <w:r>
         <w:rPr>
@@ -2734,7 +2730,7 @@
                     <pic:cNvPicPr preferRelativeResize="0"/>
                   </pic:nvPicPr>
                   <pic:blipFill>
-                    <a:blip r:embed="rId9" cstate="print"/>
+                    <a:blip r:embed="rId8" cstate="print"/>
                     <a:srcRect/>
                     <a:stretch>
                       <a:fillRect/>
@@ -2759,12 +2755,12 @@
     </w:p>
     <w:p>
       <w:pPr>
-        <w:pStyle w:val="normal0"/>
-      </w:pPr>
-    </w:p>
-    <w:p>
-      <w:pPr>
-        <w:pStyle w:val="normal0"/>
+        <w:pStyle w:val="Normal1"/>
+      </w:pPr>
+    </w:p>
+    <w:p>
+      <w:pPr>
+        <w:pStyle w:val="Normal1"/>
         <w:rPr>
           <w:rFonts w:ascii="Cambria" w:eastAsia="Cambria" w:hAnsi="Cambria" w:cs="Cambria"/>
           <w:i/>
@@ -2786,12 +2782,12 @@
     </w:p>
     <w:p>
       <w:pPr>
-        <w:pStyle w:val="normal0"/>
-      </w:pPr>
-    </w:p>
-    <w:p>
-      <w:pPr>
-        <w:pStyle w:val="normal0"/>
+        <w:pStyle w:val="Normal1"/>
+      </w:pPr>
+    </w:p>
+    <w:p>
+      <w:pPr>
+        <w:pStyle w:val="Normal1"/>
         <w:rPr>
           <w:sz w:val="28"/>
           <w:szCs w:val="28"/>
@@ -2808,8 +2804,8 @@
       </w:r>
     </w:p>
     <w:sectPr>
-      <w:headerReference w:type="default" r:id="rId10"/>
-      <w:footerReference w:type="default" r:id="rId11"/>
+      <w:headerReference w:type="default" r:id="rId9"/>
+      <w:footerReference w:type="default" r:id="rId10"/>
       <w:pgSz w:w="11906" w:h="16838"/>
       <w:pgMar w:top="1417" w:right="1701" w:bottom="1417" w:left="1701" w:header="0" w:footer="720" w:gutter="0"/>
       <w:pgNumType w:start="1"/>
@@ -2820,7 +2816,7 @@
 </file>
 
 <file path=word/endnotes.xml><?xml version="1.0" encoding="utf-8"?>
-<w:endnotes xmlns:ve="http://schemas.openxmlformats.org/markup-compatibility/2006" xmlns:o="urn:schemas-microsoft-com:office:office" xmlns:r="http://schemas.openxmlformats.org/officeDocument/2006/relationships" xmlns:m="http://schemas.openxmlformats.org/officeDocument/2006/math" xmlns:v="urn:schemas-microsoft-com:vml" xmlns:wp="http://schemas.openxmlformats.org/drawingml/2006/wordprocessingDrawing" xmlns:w10="urn:schemas-microsoft-com:office:word" xmlns:w="http://schemas.openxmlformats.org/wordprocessingml/2006/main" xmlns:wne="http://schemas.microsoft.com/office/word/2006/wordml">
+<w:endnotes xmlns:wpc="http://schemas.microsoft.com/office/word/2010/wordprocessingCanvas" xmlns:cx="http://schemas.microsoft.com/office/drawing/2014/chartex" xmlns:cx1="http://schemas.microsoft.com/office/drawing/2015/9/8/chartex" xmlns:cx2="http://schemas.microsoft.com/office/drawing/2015/10/21/chartex" xmlns:cx3="http://schemas.microsoft.com/office/drawing/2016/5/9/chartex" xmlns:cx4="http://schemas.microsoft.com/office/drawing/2016/5/10/chartex" xmlns:cx5="http://schemas.microsoft.com/office/drawing/2016/5/11/chartex" xmlns:cx6="http://schemas.microsoft.com/office/drawing/2016/5/12/chartex" xmlns:cx7="http://schemas.microsoft.com/office/drawing/2016/5/13/chartex" xmlns:cx8="http://schemas.microsoft.com/office/drawing/2016/5/14/chartex" xmlns:mc="http://schemas.openxmlformats.org/markup-compatibility/2006" xmlns:aink="http://schemas.microsoft.com/office/drawing/2016/ink" xmlns:o="urn:schemas-microsoft-com:office:office" xmlns:r="http://schemas.openxmlformats.org/officeDocument/2006/relationships" xmlns:m="http://schemas.openxmlformats.org/officeDocument/2006/math" xmlns:v="urn:schemas-microsoft-com:vml" xmlns:wp14="http://schemas.microsoft.com/office/word/2010/wordprocessingDrawing" xmlns:wp="http://schemas.openxmlformats.org/drawingml/2006/wordprocessingDrawing" xmlns:w10="urn:schemas-microsoft-com:office:word" xmlns:w="http://schemas.openxmlformats.org/wordprocessingml/2006/main" xmlns:w14="http://schemas.microsoft.com/office/word/2010/wordml" xmlns:w15="http://schemas.microsoft.com/office/word/2012/wordml" xmlns:w16se="http://schemas.microsoft.com/office/word/2015/wordml/symex" xmlns:wpg="http://schemas.microsoft.com/office/word/2010/wordprocessingGroup" xmlns:wpi="http://schemas.microsoft.com/office/word/2010/wordprocessingInk" xmlns:wne="http://schemas.microsoft.com/office/word/2006/wordml" xmlns:wps="http://schemas.microsoft.com/office/word/2010/wordprocessingShape" mc:Ignorable="w14 w15 w16se wp14">
   <w:endnote w:type="separator" w:id="-1">
     <w:p>
       <w:pPr>
@@ -2845,10 +2841,10 @@
 </file>
 
 <file path=word/footer1.xml><?xml version="1.0" encoding="utf-8"?>
-<w:ftr xmlns:ve="http://schemas.openxmlformats.org/markup-compatibility/2006" xmlns:o="urn:schemas-microsoft-com:office:office" xmlns:r="http://schemas.openxmlformats.org/officeDocument/2006/relationships" xmlns:m="http://schemas.openxmlformats.org/officeDocument/2006/math" xmlns:v="urn:schemas-microsoft-com:vml" xmlns:wp="http://schemas.openxmlformats.org/drawingml/2006/wordprocessingDrawing" xmlns:w10="urn:schemas-microsoft-com:office:word" xmlns:w="http://schemas.openxmlformats.org/wordprocessingml/2006/main" xmlns:wne="http://schemas.microsoft.com/office/word/2006/wordml">
+<w:ftr xmlns:wpc="http://schemas.microsoft.com/office/word/2010/wordprocessingCanvas" xmlns:cx="http://schemas.microsoft.com/office/drawing/2014/chartex" xmlns:cx1="http://schemas.microsoft.com/office/drawing/2015/9/8/chartex" xmlns:cx2="http://schemas.microsoft.com/office/drawing/2015/10/21/chartex" xmlns:cx3="http://schemas.microsoft.com/office/drawing/2016/5/9/chartex" xmlns:cx4="http://schemas.microsoft.com/office/drawing/2016/5/10/chartex" xmlns:cx5="http://schemas.microsoft.com/office/drawing/2016/5/11/chartex" xmlns:cx6="http://schemas.microsoft.com/office/drawing/2016/5/12/chartex" xmlns:cx7="http://schemas.microsoft.com/office/drawing/2016/5/13/chartex" xmlns:cx8="http://schemas.microsoft.com/office/drawing/2016/5/14/chartex" xmlns:mc="http://schemas.openxmlformats.org/markup-compatibility/2006" xmlns:aink="http://schemas.microsoft.com/office/drawing/2016/ink" xmlns:o="urn:schemas-microsoft-com:office:office" xmlns:r="http://schemas.openxmlformats.org/officeDocument/2006/relationships" xmlns:m="http://schemas.openxmlformats.org/officeDocument/2006/math" xmlns:v="urn:schemas-microsoft-com:vml" xmlns:wp14="http://schemas.microsoft.com/office/word/2010/wordprocessingDrawing" xmlns:wp="http://schemas.openxmlformats.org/drawingml/2006/wordprocessingDrawing" xmlns:w10="urn:schemas-microsoft-com:office:word" xmlns:w="http://schemas.openxmlformats.org/wordprocessingml/2006/main" xmlns:w14="http://schemas.microsoft.com/office/word/2010/wordml" xmlns:w15="http://schemas.microsoft.com/office/word/2012/wordml" xmlns:w16se="http://schemas.microsoft.com/office/word/2015/wordml/symex" xmlns:wpg="http://schemas.microsoft.com/office/word/2010/wordprocessingGroup" xmlns:wpi="http://schemas.microsoft.com/office/word/2010/wordprocessingInk" xmlns:wne="http://schemas.microsoft.com/office/word/2006/wordml" xmlns:wps="http://schemas.microsoft.com/office/word/2010/wordprocessingShape" mc:Ignorable="w14 w15 w16se wp14">
   <w:p>
     <w:pPr>
-      <w:pStyle w:val="normal0"/>
+      <w:pStyle w:val="Normal1"/>
       <w:tabs>
         <w:tab w:val="center" w:pos="4252"/>
         <w:tab w:val="right" w:pos="8504"/>
@@ -2869,7 +2865,7 @@
       <w:rPr>
         <w:noProof/>
       </w:rPr>
-      <w:t>2</w:t>
+      <w:t>6</w:t>
     </w:r>
     <w:r>
       <w:fldChar w:fldCharType="end"/>
@@ -2877,7 +2873,7 @@
   </w:p>
   <w:p>
     <w:pPr>
-      <w:pStyle w:val="normal0"/>
+      <w:pStyle w:val="Normal1"/>
       <w:tabs>
         <w:tab w:val="center" w:pos="4252"/>
         <w:tab w:val="right" w:pos="8504"/>
@@ -2890,7 +2886,7 @@
 </file>
 
 <file path=word/footnotes.xml><?xml version="1.0" encoding="utf-8"?>
-<w:footnotes xmlns:ve="http://schemas.openxmlformats.org/markup-compatibility/2006" xmlns:o="urn:schemas-microsoft-com:office:office" xmlns:r="http://schemas.openxmlformats.org/officeDocument/2006/relationships" xmlns:m="http://schemas.openxmlformats.org/officeDocument/2006/math" xmlns:v="urn:schemas-microsoft-com:vml" xmlns:wp="http://schemas.openxmlformats.org/drawingml/2006/wordprocessingDrawing" xmlns:w10="urn:schemas-microsoft-com:office:word" xmlns:w="http://schemas.openxmlformats.org/wordprocessingml/2006/main" xmlns:wne="http://schemas.microsoft.com/office/word/2006/wordml">
+<w:footnotes xmlns:wpc="http://schemas.microsoft.com/office/word/2010/wordprocessingCanvas" xmlns:cx="http://schemas.microsoft.com/office/drawing/2014/chartex" xmlns:cx1="http://schemas.microsoft.com/office/drawing/2015/9/8/chartex" xmlns:cx2="http://schemas.microsoft.com/office/drawing/2015/10/21/chartex" xmlns:cx3="http://schemas.microsoft.com/office/drawing/2016/5/9/chartex" xmlns:cx4="http://schemas.microsoft.com/office/drawing/2016/5/10/chartex" xmlns:cx5="http://schemas.microsoft.com/office/drawing/2016/5/11/chartex" xmlns:cx6="http://schemas.microsoft.com/office/drawing/2016/5/12/chartex" xmlns:cx7="http://schemas.microsoft.com/office/drawing/2016/5/13/chartex" xmlns:cx8="http://schemas.microsoft.com/office/drawing/2016/5/14/chartex" xmlns:mc="http://schemas.openxmlformats.org/markup-compatibility/2006" xmlns:aink="http://schemas.microsoft.com/office/drawing/2016/ink" xmlns:o="urn:schemas-microsoft-com:office:office" xmlns:r="http://schemas.openxmlformats.org/officeDocument/2006/relationships" xmlns:m="http://schemas.openxmlformats.org/officeDocument/2006/math" xmlns:v="urn:schemas-microsoft-com:vml" xmlns:wp14="http://schemas.microsoft.com/office/word/2010/wordprocessingDrawing" xmlns:wp="http://schemas.openxmlformats.org/drawingml/2006/wordprocessingDrawing" xmlns:w10="urn:schemas-microsoft-com:office:word" xmlns:w="http://schemas.openxmlformats.org/wordprocessingml/2006/main" xmlns:w14="http://schemas.microsoft.com/office/word/2010/wordml" xmlns:w15="http://schemas.microsoft.com/office/word/2012/wordml" xmlns:w16se="http://schemas.microsoft.com/office/word/2015/wordml/symex" xmlns:wpg="http://schemas.microsoft.com/office/word/2010/wordprocessingGroup" xmlns:wpi="http://schemas.microsoft.com/office/word/2010/wordprocessingInk" xmlns:wne="http://schemas.microsoft.com/office/word/2006/wordml" xmlns:wps="http://schemas.microsoft.com/office/word/2010/wordprocessingShape" mc:Ignorable="w14 w15 w16se wp14">
   <w:footnote w:type="separator" w:id="-1">
     <w:p>
       <w:pPr>
@@ -2915,10 +2911,10 @@
 </file>
 
 <file path=word/header1.xml><?xml version="1.0" encoding="utf-8"?>
-<w:hdr xmlns:ve="http://schemas.openxmlformats.org/markup-compatibility/2006" xmlns:o="urn:schemas-microsoft-com:office:office" xmlns:r="http://schemas.openxmlformats.org/officeDocument/2006/relationships" xmlns:m="http://schemas.openxmlformats.org/officeDocument/2006/math" xmlns:v="urn:schemas-microsoft-com:vml" xmlns:wp="http://schemas.openxmlformats.org/drawingml/2006/wordprocessingDrawing" xmlns:w10="urn:schemas-microsoft-com:office:word" xmlns:w="http://schemas.openxmlformats.org/wordprocessingml/2006/main" xmlns:wne="http://schemas.microsoft.com/office/word/2006/wordml">
+<w:hdr xmlns:wpc="http://schemas.microsoft.com/office/word/2010/wordprocessingCanvas" xmlns:cx="http://schemas.microsoft.com/office/drawing/2014/chartex" xmlns:cx1="http://schemas.microsoft.com/office/drawing/2015/9/8/chartex" xmlns:cx2="http://schemas.microsoft.com/office/drawing/2015/10/21/chartex" xmlns:cx3="http://schemas.microsoft.com/office/drawing/2016/5/9/chartex" xmlns:cx4="http://schemas.microsoft.com/office/drawing/2016/5/10/chartex" xmlns:cx5="http://schemas.microsoft.com/office/drawing/2016/5/11/chartex" xmlns:cx6="http://schemas.microsoft.com/office/drawing/2016/5/12/chartex" xmlns:cx7="http://schemas.microsoft.com/office/drawing/2016/5/13/chartex" xmlns:cx8="http://schemas.microsoft.com/office/drawing/2016/5/14/chartex" xmlns:mc="http://schemas.openxmlformats.org/markup-compatibility/2006" xmlns:aink="http://schemas.microsoft.com/office/drawing/2016/ink" xmlns:o="urn:schemas-microsoft-com:office:office" xmlns:r="http://schemas.openxmlformats.org/officeDocument/2006/relationships" xmlns:m="http://schemas.openxmlformats.org/officeDocument/2006/math" xmlns:v="urn:schemas-microsoft-com:vml" xmlns:wp14="http://schemas.microsoft.com/office/word/2010/wordprocessingDrawing" xmlns:wp="http://schemas.openxmlformats.org/drawingml/2006/wordprocessingDrawing" xmlns:w10="urn:schemas-microsoft-com:office:word" xmlns:w="http://schemas.openxmlformats.org/wordprocessingml/2006/main" xmlns:w14="http://schemas.microsoft.com/office/word/2010/wordml" xmlns:w15="http://schemas.microsoft.com/office/word/2012/wordml" xmlns:w16se="http://schemas.microsoft.com/office/word/2015/wordml/symex" xmlns:wpg="http://schemas.microsoft.com/office/word/2010/wordprocessingGroup" xmlns:wpi="http://schemas.microsoft.com/office/word/2010/wordprocessingInk" xmlns:wne="http://schemas.microsoft.com/office/word/2006/wordml" xmlns:wps="http://schemas.microsoft.com/office/word/2010/wordprocessingShape" mc:Ignorable="w14 w15 w16se wp14">
   <w:p>
     <w:pPr>
-      <w:pStyle w:val="normal0"/>
+      <w:pStyle w:val="Normal1"/>
       <w:tabs>
         <w:tab w:val="center" w:pos="4252"/>
         <w:tab w:val="right" w:pos="8504"/>
@@ -3026,8 +3022,8 @@
 </file>
 
 <file path=word/numbering.xml><?xml version="1.0" encoding="utf-8"?>
-<w:numbering xmlns:ve="http://schemas.openxmlformats.org/markup-compatibility/2006" xmlns:o="urn:schemas-microsoft-com:office:office" xmlns:r="http://schemas.openxmlformats.org/officeDocument/2006/relationships" xmlns:m="http://schemas.openxmlformats.org/officeDocument/2006/math" xmlns:v="urn:schemas-microsoft-com:vml" xmlns:wp="http://schemas.openxmlformats.org/drawingml/2006/wordprocessingDrawing" xmlns:w10="urn:schemas-microsoft-com:office:word" xmlns:w="http://schemas.openxmlformats.org/wordprocessingml/2006/main" xmlns:wne="http://schemas.microsoft.com/office/word/2006/wordml">
-  <w:abstractNum w:abstractNumId="0">
+<w:numbering xmlns:wpc="http://schemas.microsoft.com/office/word/2010/wordprocessingCanvas" xmlns:cx="http://schemas.microsoft.com/office/drawing/2014/chartex" xmlns:cx1="http://schemas.microsoft.com/office/drawing/2015/9/8/chartex" xmlns:cx2="http://schemas.microsoft.com/office/drawing/2015/10/21/chartex" xmlns:cx3="http://schemas.microsoft.com/office/drawing/2016/5/9/chartex" xmlns:cx4="http://schemas.microsoft.com/office/drawing/2016/5/10/chartex" xmlns:cx5="http://schemas.microsoft.com/office/drawing/2016/5/11/chartex" xmlns:cx6="http://schemas.microsoft.com/office/drawing/2016/5/12/chartex" xmlns:cx7="http://schemas.microsoft.com/office/drawing/2016/5/13/chartex" xmlns:cx8="http://schemas.microsoft.com/office/drawing/2016/5/14/chartex" xmlns:mc="http://schemas.openxmlformats.org/markup-compatibility/2006" xmlns:aink="http://schemas.microsoft.com/office/drawing/2016/ink" xmlns:o="urn:schemas-microsoft-com:office:office" xmlns:r="http://schemas.openxmlformats.org/officeDocument/2006/relationships" xmlns:m="http://schemas.openxmlformats.org/officeDocument/2006/math" xmlns:v="urn:schemas-microsoft-com:vml" xmlns:wp14="http://schemas.microsoft.com/office/word/2010/wordprocessingDrawing" xmlns:wp="http://schemas.openxmlformats.org/drawingml/2006/wordprocessingDrawing" xmlns:w10="urn:schemas-microsoft-com:office:word" xmlns:w="http://schemas.openxmlformats.org/wordprocessingml/2006/main" xmlns:w14="http://schemas.microsoft.com/office/word/2010/wordml" xmlns:w15="http://schemas.microsoft.com/office/word/2012/wordml" xmlns:w16se="http://schemas.microsoft.com/office/word/2015/wordml/symex" xmlns:wpg="http://schemas.microsoft.com/office/word/2010/wordprocessingGroup" xmlns:wpi="http://schemas.microsoft.com/office/word/2010/wordprocessingInk" xmlns:wne="http://schemas.microsoft.com/office/word/2006/wordml" xmlns:wps="http://schemas.microsoft.com/office/word/2010/wordprocessingShape" mc:Ignorable="w14 w15 w16se wp14">
+  <w:abstractNum w:abstractNumId="0" w15:restartNumberingAfterBreak="0">
     <w:nsid w:val="0B0A269D"/>
     <w:multiLevelType w:val="multilevel"/>
     <w:tmpl w:val="2EB07FFA"/>
@@ -3120,7 +3116,7 @@
 </file>
 
 <file path=word/styles.xml><?xml version="1.0" encoding="utf-8"?>
-<w:styles xmlns:r="http://schemas.openxmlformats.org/officeDocument/2006/relationships" xmlns:w="http://schemas.openxmlformats.org/wordprocessingml/2006/main">
+<w:styles xmlns:mc="http://schemas.openxmlformats.org/markup-compatibility/2006" xmlns:r="http://schemas.openxmlformats.org/officeDocument/2006/relationships" xmlns:w="http://schemas.openxmlformats.org/wordprocessingml/2006/main" xmlns:w14="http://schemas.microsoft.com/office/word/2010/wordml" xmlns:w15="http://schemas.microsoft.com/office/word/2012/wordml" xmlns:w16se="http://schemas.microsoft.com/office/word/2015/wordml/symex" mc:Ignorable="w14 w15 w16se">
   <w:docDefaults>
     <w:rPrDefault>
       <w:rPr>
@@ -3138,144 +3134,381 @@
       </w:pPr>
     </w:pPrDefault>
   </w:docDefaults>
-  <w:latentStyles w:defLockedState="0" w:defUIPriority="99" w:defSemiHidden="1" w:defUnhideWhenUsed="1" w:defQFormat="0" w:count="267">
-    <w:lsdException w:name="Normal" w:semiHidden="0" w:uiPriority="0" w:unhideWhenUsed="0" w:qFormat="1"/>
-    <w:lsdException w:name="heading 1" w:semiHidden="0" w:uiPriority="9" w:unhideWhenUsed="0" w:qFormat="1"/>
-    <w:lsdException w:name="heading 2" w:uiPriority="9" w:qFormat="1"/>
-    <w:lsdException w:name="heading 3" w:uiPriority="9" w:qFormat="1"/>
-    <w:lsdException w:name="heading 4" w:uiPriority="9" w:qFormat="1"/>
-    <w:lsdException w:name="heading 5" w:uiPriority="9" w:qFormat="1"/>
-    <w:lsdException w:name="heading 6" w:uiPriority="9" w:qFormat="1"/>
-    <w:lsdException w:name="heading 7" w:uiPriority="9" w:qFormat="1"/>
-    <w:lsdException w:name="heading 8" w:uiPriority="9" w:qFormat="1"/>
-    <w:lsdException w:name="heading 9" w:uiPriority="9" w:qFormat="1"/>
-    <w:lsdException w:name="toc 1" w:uiPriority="39"/>
-    <w:lsdException w:name="toc 2" w:uiPriority="39"/>
-    <w:lsdException w:name="toc 3" w:uiPriority="39"/>
-    <w:lsdException w:name="toc 4" w:uiPriority="39"/>
-    <w:lsdException w:name="toc 5" w:uiPriority="39"/>
-    <w:lsdException w:name="toc 6" w:uiPriority="39"/>
-    <w:lsdException w:name="toc 7" w:uiPriority="39"/>
-    <w:lsdException w:name="toc 8" w:uiPriority="39"/>
-    <w:lsdException w:name="toc 9" w:uiPriority="39"/>
-    <w:lsdException w:name="caption" w:uiPriority="35" w:qFormat="1"/>
-    <w:lsdException w:name="Title" w:semiHidden="0" w:uiPriority="10" w:unhideWhenUsed="0" w:qFormat="1"/>
-    <w:lsdException w:name="Default Paragraph Font" w:uiPriority="1"/>
-    <w:lsdException w:name="Subtitle" w:semiHidden="0" w:uiPriority="11" w:unhideWhenUsed="0" w:qFormat="1"/>
-    <w:lsdException w:name="Strong" w:semiHidden="0" w:uiPriority="22" w:unhideWhenUsed="0" w:qFormat="1"/>
-    <w:lsdException w:name="Emphasis" w:semiHidden="0" w:uiPriority="20" w:unhideWhenUsed="0" w:qFormat="1"/>
-    <w:lsdException w:name="Table Grid" w:semiHidden="0" w:uiPriority="59" w:unhideWhenUsed="0"/>
-    <w:lsdException w:name="Placeholder Text" w:unhideWhenUsed="0"/>
-    <w:lsdException w:name="No Spacing" w:semiHidden="0" w:uiPriority="1" w:unhideWhenUsed="0" w:qFormat="1"/>
-    <w:lsdException w:name="Light Shading" w:semiHidden="0" w:uiPriority="60" w:unhideWhenUsed="0"/>
-    <w:lsdException w:name="Light List" w:semiHidden="0" w:uiPriority="61" w:unhideWhenUsed="0"/>
-    <w:lsdException w:name="Light Grid" w:semiHidden="0" w:uiPriority="62" w:unhideWhenUsed="0"/>
-    <w:lsdException w:name="Medium Shading 1" w:semiHidden="0" w:uiPriority="63" w:unhideWhenUsed="0"/>
-    <w:lsdException w:name="Medium Shading 2" w:semiHidden="0" w:uiPriority="64" w:unhideWhenUsed="0"/>
-    <w:lsdException w:name="Medium List 1" w:semiHidden="0" w:uiPriority="65" w:unhideWhenUsed="0"/>
-    <w:lsdException w:name="Medium List 2" w:semiHidden="0" w:uiPriority="66" w:unhideWhenUsed="0"/>
-    <w:lsdException w:name="Medium Grid 1" w:semiHidden="0" w:uiPriority="67" w:unhideWhenUsed="0"/>
-    <w:lsdException w:name="Medium Grid 2" w:semiHidden="0" w:uiPriority="68" w:unhideWhenUsed="0"/>
-    <w:lsdException w:name="Medium Grid 3" w:semiHidden="0" w:uiPriority="69" w:unhideWhenUsed="0"/>
-    <w:lsdException w:name="Dark List" w:semiHidden="0" w:uiPriority="70" w:unhideWhenUsed="0"/>
-    <w:lsdException w:name="Colorful Shading" w:semiHidden="0" w:uiPriority="71" w:unhideWhenUsed="0"/>
-    <w:lsdException w:name="Colorful List" w:semiHidden="0" w:uiPriority="72" w:unhideWhenUsed="0"/>
-    <w:lsdException w:name="Colorful Grid" w:semiHidden="0" w:uiPriority="73" w:unhideWhenUsed="0"/>
-    <w:lsdException w:name="Light Shading Accent 1" w:semiHidden="0" w:uiPriority="60" w:unhideWhenUsed="0"/>
-    <w:lsdException w:name="Light List Accent 1" w:semiHidden="0" w:uiPriority="61" w:unhideWhenUsed="0"/>
-    <w:lsdException w:name="Light Grid Accent 1" w:semiHidden="0" w:uiPriority="62" w:unhideWhenUsed="0"/>
-    <w:lsdException w:name="Medium Shading 1 Accent 1" w:semiHidden="0" w:uiPriority="63" w:unhideWhenUsed="0"/>
-    <w:lsdException w:name="Medium Shading 2 Accent 1" w:semiHidden="0" w:uiPriority="64" w:unhideWhenUsed="0"/>
-    <w:lsdException w:name="Medium List 1 Accent 1" w:semiHidden="0" w:uiPriority="65" w:unhideWhenUsed="0"/>
-    <w:lsdException w:name="Revision" w:unhideWhenUsed="0"/>
-    <w:lsdException w:name="List Paragraph" w:semiHidden="0" w:uiPriority="34" w:unhideWhenUsed="0" w:qFormat="1"/>
-    <w:lsdException w:name="Quote" w:semiHidden="0" w:uiPriority="29" w:unhideWhenUsed="0" w:qFormat="1"/>
-    <w:lsdException w:name="Intense Quote" w:semiHidden="0" w:uiPriority="30" w:unhideWhenUsed="0" w:qFormat="1"/>
-    <w:lsdException w:name="Medium List 2 Accent 1" w:semiHidden="0" w:uiPriority="66" w:unhideWhenUsed="0"/>
-    <w:lsdException w:name="Medium Grid 1 Accent 1" w:semiHidden="0" w:uiPriority="67" w:unhideWhenUsed="0"/>
-    <w:lsdException w:name="Medium Grid 2 Accent 1" w:semiHidden="0" w:uiPriority="68" w:unhideWhenUsed="0"/>
-    <w:lsdException w:name="Medium Grid 3 Accent 1" w:semiHidden="0" w:uiPriority="69" w:unhideWhenUsed="0"/>
-    <w:lsdException w:name="Dark List Accent 1" w:semiHidden="0" w:uiPriority="70" w:unhideWhenUsed="0"/>
-    <w:lsdException w:name="Colorful Shading Accent 1" w:semiHidden="0" w:uiPriority="71" w:unhideWhenUsed="0"/>
-    <w:lsdException w:name="Colorful List Accent 1" w:semiHidden="0" w:uiPriority="72" w:unhideWhenUsed="0"/>
-    <w:lsdException w:name="Colorful Grid Accent 1" w:semiHidden="0" w:uiPriority="73" w:unhideWhenUsed="0"/>
-    <w:lsdException w:name="Light Shading Accent 2" w:semiHidden="0" w:uiPriority="60" w:unhideWhenUsed="0"/>
-    <w:lsdException w:name="Light List Accent 2" w:semiHidden="0" w:uiPriority="61" w:unhideWhenUsed="0"/>
-    <w:lsdException w:name="Light Grid Accent 2" w:semiHidden="0" w:uiPriority="62" w:unhideWhenUsed="0"/>
-    <w:lsdException w:name="Medium Shading 1 Accent 2" w:semiHidden="0" w:uiPriority="63" w:unhideWhenUsed="0"/>
-    <w:lsdException w:name="Medium Shading 2 Accent 2" w:semiHidden="0" w:uiPriority="64" w:unhideWhenUsed="0"/>
-    <w:lsdException w:name="Medium List 1 Accent 2" w:semiHidden="0" w:uiPriority="65" w:unhideWhenUsed="0"/>
-    <w:lsdException w:name="Medium List 2 Accent 2" w:semiHidden="0" w:uiPriority="66" w:unhideWhenUsed="0"/>
-    <w:lsdException w:name="Medium Grid 1 Accent 2" w:semiHidden="0" w:uiPriority="67" w:unhideWhenUsed="0"/>
-    <w:lsdException w:name="Medium Grid 2 Accent 2" w:semiHidden="0" w:uiPriority="68" w:unhideWhenUsed="0"/>
-    <w:lsdException w:name="Medium Grid 3 Accent 2" w:semiHidden="0" w:uiPriority="69" w:unhideWhenUsed="0"/>
-    <w:lsdException w:name="Dark List Accent 2" w:semiHidden="0" w:uiPriority="70" w:unhideWhenUsed="0"/>
-    <w:lsdException w:name="Colorful Shading Accent 2" w:semiHidden="0" w:uiPriority="71" w:unhideWhenUsed="0"/>
-    <w:lsdException w:name="Colorful List Accent 2" w:semiHidden="0" w:uiPriority="72" w:unhideWhenUsed="0"/>
-    <w:lsdException w:name="Colorful Grid Accent 2" w:semiHidden="0" w:uiPriority="73" w:unhideWhenUsed="0"/>
-    <w:lsdException w:name="Light Shading Accent 3" w:semiHidden="0" w:uiPriority="60" w:unhideWhenUsed="0"/>
-    <w:lsdException w:name="Light List Accent 3" w:semiHidden="0" w:uiPriority="61" w:unhideWhenUsed="0"/>
-    <w:lsdException w:name="Light Grid Accent 3" w:semiHidden="0" w:uiPriority="62" w:unhideWhenUsed="0"/>
-    <w:lsdException w:name="Medium Shading 1 Accent 3" w:semiHidden="0" w:uiPriority="63" w:unhideWhenUsed="0"/>
-    <w:lsdException w:name="Medium Shading 2 Accent 3" w:semiHidden="0" w:uiPriority="64" w:unhideWhenUsed="0"/>
-    <w:lsdException w:name="Medium List 1 Accent 3" w:semiHidden="0" w:uiPriority="65" w:unhideWhenUsed="0"/>
-    <w:lsdException w:name="Medium List 2 Accent 3" w:semiHidden="0" w:uiPriority="66" w:unhideWhenUsed="0"/>
-    <w:lsdException w:name="Medium Grid 1 Accent 3" w:semiHidden="0" w:uiPriority="67" w:unhideWhenUsed="0"/>
-    <w:lsdException w:name="Medium Grid 2 Accent 3" w:semiHidden="0" w:uiPriority="68" w:unhideWhenUsed="0"/>
-    <w:lsdException w:name="Medium Grid 3 Accent 3" w:semiHidden="0" w:uiPriority="69" w:unhideWhenUsed="0"/>
-    <w:lsdException w:name="Dark List Accent 3" w:semiHidden="0" w:uiPriority="70" w:unhideWhenUsed="0"/>
-    <w:lsdException w:name="Colorful Shading Accent 3" w:semiHidden="0" w:uiPriority="71" w:unhideWhenUsed="0"/>
-    <w:lsdException w:name="Colorful List Accent 3" w:semiHidden="0" w:uiPriority="72" w:unhideWhenUsed="0"/>
-    <w:lsdException w:name="Colorful Grid Accent 3" w:semiHidden="0" w:uiPriority="73" w:unhideWhenUsed="0"/>
-    <w:lsdException w:name="Light Shading Accent 4" w:semiHidden="0" w:uiPriority="60" w:unhideWhenUsed="0"/>
-    <w:lsdException w:name="Light List Accent 4" w:semiHidden="0" w:uiPriority="61" w:unhideWhenUsed="0"/>
-    <w:lsdException w:name="Light Grid Accent 4" w:semiHidden="0" w:uiPriority="62" w:unhideWhenUsed="0"/>
-    <w:lsdException w:name="Medium Shading 1 Accent 4" w:semiHidden="0" w:uiPriority="63" w:unhideWhenUsed="0"/>
-    <w:lsdException w:name="Medium Shading 2 Accent 4" w:semiHidden="0" w:uiPriority="64" w:unhideWhenUsed="0"/>
-    <w:lsdException w:name="Medium List 1 Accent 4" w:semiHidden="0" w:uiPriority="65" w:unhideWhenUsed="0"/>
-    <w:lsdException w:name="Medium List 2 Accent 4" w:semiHidden="0" w:uiPriority="66" w:unhideWhenUsed="0"/>
-    <w:lsdException w:name="Medium Grid 1 Accent 4" w:semiHidden="0" w:uiPriority="67" w:unhideWhenUsed="0"/>
-    <w:lsdException w:name="Medium Grid 2 Accent 4" w:semiHidden="0" w:uiPriority="68" w:unhideWhenUsed="0"/>
-    <w:lsdException w:name="Medium Grid 3 Accent 4" w:semiHidden="0" w:uiPriority="69" w:unhideWhenUsed="0"/>
-    <w:lsdException w:name="Dark List Accent 4" w:semiHidden="0" w:uiPriority="70" w:unhideWhenUsed="0"/>
-    <w:lsdException w:name="Colorful Shading Accent 4" w:semiHidden="0" w:uiPriority="71" w:unhideWhenUsed="0"/>
-    <w:lsdException w:name="Colorful List Accent 4" w:semiHidden="0" w:uiPriority="72" w:unhideWhenUsed="0"/>
-    <w:lsdException w:name="Colorful Grid Accent 4" w:semiHidden="0" w:uiPriority="73" w:unhideWhenUsed="0"/>
-    <w:lsdException w:name="Light Shading Accent 5" w:semiHidden="0" w:uiPriority="60" w:unhideWhenUsed="0"/>
-    <w:lsdException w:name="Light List Accent 5" w:semiHidden="0" w:uiPriority="61" w:unhideWhenUsed="0"/>
-    <w:lsdException w:name="Light Grid Accent 5" w:semiHidden="0" w:uiPriority="62" w:unhideWhenUsed="0"/>
-    <w:lsdException w:name="Medium Shading 1 Accent 5" w:semiHidden="0" w:uiPriority="63" w:unhideWhenUsed="0"/>
-    <w:lsdException w:name="Medium Shading 2 Accent 5" w:semiHidden="0" w:uiPriority="64" w:unhideWhenUsed="0"/>
-    <w:lsdException w:name="Medium List 1 Accent 5" w:semiHidden="0" w:uiPriority="65" w:unhideWhenUsed="0"/>
-    <w:lsdException w:name="Medium List 2 Accent 5" w:semiHidden="0" w:uiPriority="66" w:unhideWhenUsed="0"/>
-    <w:lsdException w:name="Medium Grid 1 Accent 5" w:semiHidden="0" w:uiPriority="67" w:unhideWhenUsed="0"/>
-    <w:lsdException w:name="Medium Grid 2 Accent 5" w:semiHidden="0" w:uiPriority="68" w:unhideWhenUsed="0"/>
-    <w:lsdException w:name="Medium Grid 3 Accent 5" w:semiHidden="0" w:uiPriority="69" w:unhideWhenUsed="0"/>
-    <w:lsdException w:name="Dark List Accent 5" w:semiHidden="0" w:uiPriority="70" w:unhideWhenUsed="0"/>
-    <w:lsdException w:name="Colorful Shading Accent 5" w:semiHidden="0" w:uiPriority="71" w:unhideWhenUsed="0"/>
-    <w:lsdException w:name="Colorful List Accent 5" w:semiHidden="0" w:uiPriority="72" w:unhideWhenUsed="0"/>
-    <w:lsdException w:name="Colorful Grid Accent 5" w:semiHidden="0" w:uiPriority="73" w:unhideWhenUsed="0"/>
-    <w:lsdException w:name="Light Shading Accent 6" w:semiHidden="0" w:uiPriority="60" w:unhideWhenUsed="0"/>
-    <w:lsdException w:name="Light List Accent 6" w:semiHidden="0" w:uiPriority="61" w:unhideWhenUsed="0"/>
-    <w:lsdException w:name="Light Grid Accent 6" w:semiHidden="0" w:uiPriority="62" w:unhideWhenUsed="0"/>
-    <w:lsdException w:name="Medium Shading 1 Accent 6" w:semiHidden="0" w:uiPriority="63" w:unhideWhenUsed="0"/>
-    <w:lsdException w:name="Medium Shading 2 Accent 6" w:semiHidden="0" w:uiPriority="64" w:unhideWhenUsed="0"/>
-    <w:lsdException w:name="Medium List 1 Accent 6" w:semiHidden="0" w:uiPriority="65" w:unhideWhenUsed="0"/>
-    <w:lsdException w:name="Medium List 2 Accent 6" w:semiHidden="0" w:uiPriority="66" w:unhideWhenUsed="0"/>
-    <w:lsdException w:name="Medium Grid 1 Accent 6" w:semiHidden="0" w:uiPriority="67" w:unhideWhenUsed="0"/>
-    <w:lsdException w:name="Medium Grid 2 Accent 6" w:semiHidden="0" w:uiPriority="68" w:unhideWhenUsed="0"/>
-    <w:lsdException w:name="Medium Grid 3 Accent 6" w:semiHidden="0" w:uiPriority="69" w:unhideWhenUsed="0"/>
-    <w:lsdException w:name="Dark List Accent 6" w:semiHidden="0" w:uiPriority="70" w:unhideWhenUsed="0"/>
-    <w:lsdException w:name="Colorful Shading Accent 6" w:semiHidden="0" w:uiPriority="71" w:unhideWhenUsed="0"/>
-    <w:lsdException w:name="Colorful List Accent 6" w:semiHidden="0" w:uiPriority="72" w:unhideWhenUsed="0"/>
-    <w:lsdException w:name="Colorful Grid Accent 6" w:semiHidden="0" w:uiPriority="73" w:unhideWhenUsed="0"/>
-    <w:lsdException w:name="Subtle Emphasis" w:semiHidden="0" w:uiPriority="19" w:unhideWhenUsed="0" w:qFormat="1"/>
-    <w:lsdException w:name="Intense Emphasis" w:semiHidden="0" w:uiPriority="21" w:unhideWhenUsed="0" w:qFormat="1"/>
-    <w:lsdException w:name="Subtle Reference" w:semiHidden="0" w:uiPriority="31" w:unhideWhenUsed="0" w:qFormat="1"/>
-    <w:lsdException w:name="Intense Reference" w:semiHidden="0" w:uiPriority="32" w:unhideWhenUsed="0" w:qFormat="1"/>
-    <w:lsdException w:name="Book Title" w:semiHidden="0" w:uiPriority="33" w:unhideWhenUsed="0" w:qFormat="1"/>
-    <w:lsdException w:name="Bibliography" w:uiPriority="37"/>
-    <w:lsdException w:name="TOC Heading" w:uiPriority="39" w:qFormat="1"/>
+  <w:latentStyles w:defLockedState="0" w:defUIPriority="99" w:defSemiHidden="0" w:defUnhideWhenUsed="0" w:defQFormat="0" w:count="374">
+    <w:lsdException w:name="Normal" w:uiPriority="0" w:qFormat="1"/>
+    <w:lsdException w:name="heading 1" w:uiPriority="9" w:qFormat="1"/>
+    <w:lsdException w:name="heading 2" w:semiHidden="1" w:uiPriority="9" w:unhideWhenUsed="1" w:qFormat="1"/>
+    <w:lsdException w:name="heading 3" w:semiHidden="1" w:uiPriority="9" w:unhideWhenUsed="1" w:qFormat="1"/>
+    <w:lsdException w:name="heading 4" w:semiHidden="1" w:uiPriority="9" w:unhideWhenUsed="1" w:qFormat="1"/>
+    <w:lsdException w:name="heading 5" w:semiHidden="1" w:uiPriority="9" w:unhideWhenUsed="1" w:qFormat="1"/>
+    <w:lsdException w:name="heading 6" w:semiHidden="1" w:uiPriority="9" w:unhideWhenUsed="1" w:qFormat="1"/>
+    <w:lsdException w:name="heading 7" w:semiHidden="1" w:uiPriority="9" w:unhideWhenUsed="1" w:qFormat="1"/>
+    <w:lsdException w:name="heading 8" w:semiHidden="1" w:uiPriority="9" w:unhideWhenUsed="1" w:qFormat="1"/>
+    <w:lsdException w:name="heading 9" w:semiHidden="1" w:uiPriority="9" w:unhideWhenUsed="1" w:qFormat="1"/>
+    <w:lsdException w:name="index 1" w:semiHidden="1" w:unhideWhenUsed="1"/>
+    <w:lsdException w:name="index 2" w:semiHidden="1" w:unhideWhenUsed="1"/>
+    <w:lsdException w:name="index 3" w:semiHidden="1" w:unhideWhenUsed="1"/>
+    <w:lsdException w:name="index 4" w:semiHidden="1" w:unhideWhenUsed="1"/>
+    <w:lsdException w:name="index 5" w:semiHidden="1" w:unhideWhenUsed="1"/>
+    <w:lsdException w:name="index 6" w:semiHidden="1" w:unhideWhenUsed="1"/>
+    <w:lsdException w:name="index 7" w:semiHidden="1" w:unhideWhenUsed="1"/>
+    <w:lsdException w:name="index 8" w:semiHidden="1" w:unhideWhenUsed="1"/>
+    <w:lsdException w:name="index 9" w:semiHidden="1" w:unhideWhenUsed="1"/>
+    <w:lsdException w:name="toc 1" w:semiHidden="1" w:uiPriority="39" w:unhideWhenUsed="1"/>
+    <w:lsdException w:name="toc 2" w:semiHidden="1" w:uiPriority="39" w:unhideWhenUsed="1"/>
+    <w:lsdException w:name="toc 3" w:semiHidden="1" w:uiPriority="39" w:unhideWhenUsed="1"/>
+    <w:lsdException w:name="toc 4" w:semiHidden="1" w:uiPriority="39" w:unhideWhenUsed="1"/>
+    <w:lsdException w:name="toc 5" w:semiHidden="1" w:uiPriority="39" w:unhideWhenUsed="1"/>
+    <w:lsdException w:name="toc 6" w:semiHidden="1" w:uiPriority="39" w:unhideWhenUsed="1"/>
+    <w:lsdException w:name="toc 7" w:semiHidden="1" w:uiPriority="39" w:unhideWhenUsed="1"/>
+    <w:lsdException w:name="toc 8" w:semiHidden="1" w:uiPriority="39" w:unhideWhenUsed="1"/>
+    <w:lsdException w:name="toc 9" w:semiHidden="1" w:uiPriority="39" w:unhideWhenUsed="1"/>
+    <w:lsdException w:name="Normal Indent" w:semiHidden="1" w:unhideWhenUsed="1"/>
+    <w:lsdException w:name="footnote text" w:semiHidden="1" w:unhideWhenUsed="1"/>
+    <w:lsdException w:name="annotation text" w:semiHidden="1" w:unhideWhenUsed="1"/>
+    <w:lsdException w:name="header" w:semiHidden="1" w:unhideWhenUsed="1"/>
+    <w:lsdException w:name="footer" w:semiHidden="1" w:unhideWhenUsed="1"/>
+    <w:lsdException w:name="index heading" w:semiHidden="1" w:unhideWhenUsed="1"/>
+    <w:lsdException w:name="caption" w:semiHidden="1" w:uiPriority="35" w:unhideWhenUsed="1" w:qFormat="1"/>
+    <w:lsdException w:name="table of figures" w:semiHidden="1" w:unhideWhenUsed="1"/>
+    <w:lsdException w:name="envelope address" w:semiHidden="1" w:unhideWhenUsed="1"/>
+    <w:lsdException w:name="envelope return" w:semiHidden="1" w:unhideWhenUsed="1"/>
+    <w:lsdException w:name="footnote reference" w:semiHidden="1" w:unhideWhenUsed="1"/>
+    <w:lsdException w:name="annotation reference" w:semiHidden="1" w:unhideWhenUsed="1"/>
+    <w:lsdException w:name="line number" w:semiHidden="1" w:unhideWhenUsed="1"/>
+    <w:lsdException w:name="page number" w:semiHidden="1" w:unhideWhenUsed="1"/>
+    <w:lsdException w:name="endnote reference" w:semiHidden="1" w:unhideWhenUsed="1"/>
+    <w:lsdException w:name="endnote text" w:semiHidden="1" w:unhideWhenUsed="1"/>
+    <w:lsdException w:name="table of authorities" w:semiHidden="1" w:unhideWhenUsed="1"/>
+    <w:lsdException w:name="macro" w:semiHidden="1" w:unhideWhenUsed="1"/>
+    <w:lsdException w:name="toa heading" w:semiHidden="1" w:unhideWhenUsed="1"/>
+    <w:lsdException w:name="List" w:semiHidden="1" w:unhideWhenUsed="1"/>
+    <w:lsdException w:name="List Bullet" w:semiHidden="1" w:unhideWhenUsed="1"/>
+    <w:lsdException w:name="List Number" w:semiHidden="1" w:unhideWhenUsed="1"/>
+    <w:lsdException w:name="List 2" w:semiHidden="1" w:unhideWhenUsed="1"/>
+    <w:lsdException w:name="List 3" w:semiHidden="1" w:unhideWhenUsed="1"/>
+    <w:lsdException w:name="List 4" w:semiHidden="1" w:unhideWhenUsed="1"/>
+    <w:lsdException w:name="List 5" w:semiHidden="1" w:unhideWhenUsed="1"/>
+    <w:lsdException w:name="List Bullet 2" w:semiHidden="1" w:unhideWhenUsed="1"/>
+    <w:lsdException w:name="List Bullet 3" w:semiHidden="1" w:unhideWhenUsed="1"/>
+    <w:lsdException w:name="List Bullet 4" w:semiHidden="1" w:unhideWhenUsed="1"/>
+    <w:lsdException w:name="List Bullet 5" w:semiHidden="1" w:unhideWhenUsed="1"/>
+    <w:lsdException w:name="List Number 2" w:semiHidden="1" w:unhideWhenUsed="1"/>
+    <w:lsdException w:name="List Number 3" w:semiHidden="1" w:unhideWhenUsed="1"/>
+    <w:lsdException w:name="List Number 4" w:semiHidden="1" w:unhideWhenUsed="1"/>
+    <w:lsdException w:name="List Number 5" w:semiHidden="1" w:unhideWhenUsed="1"/>
+    <w:lsdException w:name="Title" w:uiPriority="10" w:qFormat="1"/>
+    <w:lsdException w:name="Closing" w:semiHidden="1" w:unhideWhenUsed="1"/>
+    <w:lsdException w:name="Signature" w:semiHidden="1" w:unhideWhenUsed="1"/>
+    <w:lsdException w:name="Default Paragraph Font" w:semiHidden="1" w:uiPriority="1" w:unhideWhenUsed="1"/>
+    <w:lsdException w:name="Body Text" w:semiHidden="1" w:unhideWhenUsed="1"/>
+    <w:lsdException w:name="Body Text Indent" w:semiHidden="1" w:unhideWhenUsed="1"/>
+    <w:lsdException w:name="List Continue" w:semiHidden="1" w:unhideWhenUsed="1"/>
+    <w:lsdException w:name="List Continue 2" w:semiHidden="1" w:unhideWhenUsed="1"/>
+    <w:lsdException w:name="List Continue 3" w:semiHidden="1" w:unhideWhenUsed="1"/>
+    <w:lsdException w:name="List Continue 4" w:semiHidden="1" w:unhideWhenUsed="1"/>
+    <w:lsdException w:name="List Continue 5" w:semiHidden="1" w:unhideWhenUsed="1"/>
+    <w:lsdException w:name="Message Header" w:semiHidden="1" w:unhideWhenUsed="1"/>
+    <w:lsdException w:name="Subtitle" w:uiPriority="11" w:qFormat="1"/>
+    <w:lsdException w:name="Salutation" w:semiHidden="1" w:unhideWhenUsed="1"/>
+    <w:lsdException w:name="Date" w:semiHidden="1" w:unhideWhenUsed="1"/>
+    <w:lsdException w:name="Body Text First Indent" w:semiHidden="1" w:unhideWhenUsed="1"/>
+    <w:lsdException w:name="Body Text First Indent 2" w:semiHidden="1" w:unhideWhenUsed="1"/>
+    <w:lsdException w:name="Note Heading" w:semiHidden="1" w:unhideWhenUsed="1"/>
+    <w:lsdException w:name="Body Text 2" w:semiHidden="1" w:unhideWhenUsed="1"/>
+    <w:lsdException w:name="Body Text 3" w:semiHidden="1" w:unhideWhenUsed="1"/>
+    <w:lsdException w:name="Body Text Indent 2" w:semiHidden="1" w:unhideWhenUsed="1"/>
+    <w:lsdException w:name="Body Text Indent 3" w:semiHidden="1" w:unhideWhenUsed="1"/>
+    <w:lsdException w:name="Block Text" w:semiHidden="1" w:unhideWhenUsed="1"/>
+    <w:lsdException w:name="Hyperlink" w:semiHidden="1" w:unhideWhenUsed="1"/>
+    <w:lsdException w:name="FollowedHyperlink" w:semiHidden="1" w:unhideWhenUsed="1"/>
+    <w:lsdException w:name="Strong" w:uiPriority="22" w:qFormat="1"/>
+    <w:lsdException w:name="Emphasis" w:uiPriority="20" w:qFormat="1"/>
+    <w:lsdException w:name="Document Map" w:semiHidden="1" w:unhideWhenUsed="1"/>
+    <w:lsdException w:name="Plain Text" w:semiHidden="1" w:unhideWhenUsed="1"/>
+    <w:lsdException w:name="E-mail Signature" w:semiHidden="1" w:unhideWhenUsed="1"/>
+    <w:lsdException w:name="HTML Top of Form" w:semiHidden="1" w:unhideWhenUsed="1"/>
+    <w:lsdException w:name="HTML Bottom of Form" w:semiHidden="1" w:unhideWhenUsed="1"/>
+    <w:lsdException w:name="Normal (Web)" w:semiHidden="1" w:unhideWhenUsed="1"/>
+    <w:lsdException w:name="HTML Acronym" w:semiHidden="1" w:unhideWhenUsed="1"/>
+    <w:lsdException w:name="HTML Address" w:semiHidden="1" w:unhideWhenUsed="1"/>
+    <w:lsdException w:name="HTML Cite" w:semiHidden="1" w:unhideWhenUsed="1"/>
+    <w:lsdException w:name="HTML Code" w:semiHidden="1" w:unhideWhenUsed="1"/>
+    <w:lsdException w:name="HTML Definition" w:semiHidden="1" w:unhideWhenUsed="1"/>
+    <w:lsdException w:name="HTML Keyboard" w:semiHidden="1" w:unhideWhenUsed="1"/>
+    <w:lsdException w:name="HTML Preformatted" w:semiHidden="1" w:unhideWhenUsed="1"/>
+    <w:lsdException w:name="HTML Sample" w:semiHidden="1" w:unhideWhenUsed="1"/>
+    <w:lsdException w:name="HTML Typewriter" w:semiHidden="1" w:unhideWhenUsed="1"/>
+    <w:lsdException w:name="HTML Variable" w:semiHidden="1" w:unhideWhenUsed="1"/>
+    <w:lsdException w:name="Normal Table" w:semiHidden="1" w:unhideWhenUsed="1"/>
+    <w:lsdException w:name="annotation subject" w:semiHidden="1" w:unhideWhenUsed="1"/>
+    <w:lsdException w:name="No List" w:semiHidden="1" w:unhideWhenUsed="1"/>
+    <w:lsdException w:name="Outline List 1" w:semiHidden="1" w:unhideWhenUsed="1"/>
+    <w:lsdException w:name="Outline List 2" w:semiHidden="1" w:unhideWhenUsed="1"/>
+    <w:lsdException w:name="Outline List 3" w:semiHidden="1" w:unhideWhenUsed="1"/>
+    <w:lsdException w:name="Table Simple 1" w:semiHidden="1" w:unhideWhenUsed="1"/>
+    <w:lsdException w:name="Table Simple 2" w:semiHidden="1" w:unhideWhenUsed="1"/>
+    <w:lsdException w:name="Table Simple 3" w:semiHidden="1" w:unhideWhenUsed="1"/>
+    <w:lsdException w:name="Table Classic 1" w:semiHidden="1" w:unhideWhenUsed="1"/>
+    <w:lsdException w:name="Table Classic 2" w:semiHidden="1" w:unhideWhenUsed="1"/>
+    <w:lsdException w:name="Table Classic 3" w:semiHidden="1" w:unhideWhenUsed="1"/>
+    <w:lsdException w:name="Table Classic 4" w:semiHidden="1" w:unhideWhenUsed="1"/>
+    <w:lsdException w:name="Table Colorful 1" w:semiHidden="1" w:unhideWhenUsed="1"/>
+    <w:lsdException w:name="Table Colorful 2" w:semiHidden="1" w:unhideWhenUsed="1"/>
+    <w:lsdException w:name="Table Colorful 3" w:semiHidden="1" w:unhideWhenUsed="1"/>
+    <w:lsdException w:name="Table Columns 1" w:semiHidden="1" w:unhideWhenUsed="1"/>
+    <w:lsdException w:name="Table Columns 2" w:semiHidden="1" w:unhideWhenUsed="1"/>
+    <w:lsdException w:name="Table Columns 3" w:semiHidden="1" w:unhideWhenUsed="1"/>
+    <w:lsdException w:name="Table Columns 4" w:semiHidden="1" w:unhideWhenUsed="1"/>
+    <w:lsdException w:name="Table Columns 5" w:semiHidden="1" w:unhideWhenUsed="1"/>
+    <w:lsdException w:name="Table Grid 1" w:semiHidden="1" w:unhideWhenUsed="1"/>
+    <w:lsdException w:name="Table Grid 2" w:semiHidden="1" w:unhideWhenUsed="1"/>
+    <w:lsdException w:name="Table Grid 3" w:semiHidden="1" w:unhideWhenUsed="1"/>
+    <w:lsdException w:name="Table Grid 4" w:semiHidden="1" w:unhideWhenUsed="1"/>
+    <w:lsdException w:name="Table Grid 5" w:semiHidden="1" w:unhideWhenUsed="1"/>
+    <w:lsdException w:name="Table Grid 6" w:semiHidden="1" w:unhideWhenUsed="1"/>
+    <w:lsdException w:name="Table Grid 7" w:semiHidden="1" w:unhideWhenUsed="1"/>
+    <w:lsdException w:name="Table Grid 8" w:semiHidden="1" w:unhideWhenUsed="1"/>
+    <w:lsdException w:name="Table List 1" w:semiHidden="1" w:unhideWhenUsed="1"/>
+    <w:lsdException w:name="Table List 2" w:semiHidden="1" w:unhideWhenUsed="1"/>
+    <w:lsdException w:name="Table List 3" w:semiHidden="1" w:unhideWhenUsed="1"/>
+    <w:lsdException w:name="Table List 4" w:semiHidden="1" w:unhideWhenUsed="1"/>
+    <w:lsdException w:name="Table List 5" w:semiHidden="1" w:unhideWhenUsed="1"/>
+    <w:lsdException w:name="Table List 6" w:semiHidden="1" w:unhideWhenUsed="1"/>
+    <w:lsdException w:name="Table List 7" w:semiHidden="1" w:unhideWhenUsed="1"/>
+    <w:lsdException w:name="Table List 8" w:semiHidden="1" w:unhideWhenUsed="1"/>
+    <w:lsdException w:name="Table 3D effects 1" w:semiHidden="1" w:unhideWhenUsed="1"/>
+    <w:lsdException w:name="Table 3D effects 2" w:semiHidden="1" w:unhideWhenUsed="1"/>
+    <w:lsdException w:name="Table 3D effects 3" w:semiHidden="1" w:unhideWhenUsed="1"/>
+    <w:lsdException w:name="Table Contemporary" w:semiHidden="1" w:unhideWhenUsed="1"/>
+    <w:lsdException w:name="Table Elegant" w:semiHidden="1" w:unhideWhenUsed="1"/>
+    <w:lsdException w:name="Table Professional" w:semiHidden="1" w:unhideWhenUsed="1"/>
+    <w:lsdException w:name="Table Subtle 1" w:semiHidden="1" w:unhideWhenUsed="1"/>
+    <w:lsdException w:name="Table Subtle 2" w:semiHidden="1" w:unhideWhenUsed="1"/>
+    <w:lsdException w:name="Table Web 1" w:semiHidden="1" w:unhideWhenUsed="1"/>
+    <w:lsdException w:name="Table Web 2" w:semiHidden="1" w:unhideWhenUsed="1"/>
+    <w:lsdException w:name="Table Web 3" w:semiHidden="1" w:unhideWhenUsed="1"/>
+    <w:lsdException w:name="Balloon Text" w:semiHidden="1" w:unhideWhenUsed="1"/>
+    <w:lsdException w:name="Table Grid" w:semiHidden="1" w:uiPriority="59" w:unhideWhenUsed="1"/>
+    <w:lsdException w:name="Table Theme" w:semiHidden="1" w:unhideWhenUsed="1"/>
+    <w:lsdException w:name="Placeholder Text" w:semiHidden="1"/>
+    <w:lsdException w:name="No Spacing" w:uiPriority="1" w:qFormat="1"/>
+    <w:lsdException w:name="Light Shading" w:uiPriority="60"/>
+    <w:lsdException w:name="Light List" w:uiPriority="61"/>
+    <w:lsdException w:name="Light Grid" w:uiPriority="62"/>
+    <w:lsdException w:name="Medium Shading 1" w:uiPriority="63"/>
+    <w:lsdException w:name="Medium Shading 2" w:uiPriority="64"/>
+    <w:lsdException w:name="Medium List 1" w:uiPriority="65"/>
+    <w:lsdException w:name="Medium List 2" w:uiPriority="66"/>
+    <w:lsdException w:name="Medium Grid 1" w:uiPriority="67"/>
+    <w:lsdException w:name="Medium Grid 2" w:uiPriority="68"/>
+    <w:lsdException w:name="Medium Grid 3" w:uiPriority="69"/>
+    <w:lsdException w:name="Dark List" w:uiPriority="70"/>
+    <w:lsdException w:name="Colorful Shading" w:uiPriority="71"/>
+    <w:lsdException w:name="Colorful List" w:uiPriority="72"/>
+    <w:lsdException w:name="Colorful Grid" w:uiPriority="73"/>
+    <w:lsdException w:name="Light Shading Accent 1" w:uiPriority="60"/>
+    <w:lsdException w:name="Light List Accent 1" w:uiPriority="61"/>
+    <w:lsdException w:name="Light Grid Accent 1" w:uiPriority="62"/>
+    <w:lsdException w:name="Medium Shading 1 Accent 1" w:uiPriority="63"/>
+    <w:lsdException w:name="Medium Shading 2 Accent 1" w:uiPriority="64"/>
+    <w:lsdException w:name="Medium List 1 Accent 1" w:uiPriority="65"/>
+    <w:lsdException w:name="Revision" w:semiHidden="1"/>
+    <w:lsdException w:name="List Paragraph" w:uiPriority="34" w:qFormat="1"/>
+    <w:lsdException w:name="Quote" w:uiPriority="29" w:qFormat="1"/>
+    <w:lsdException w:name="Intense Quote" w:uiPriority="30" w:qFormat="1"/>
+    <w:lsdException w:name="Medium List 2 Accent 1" w:uiPriority="66"/>
+    <w:lsdException w:name="Medium Grid 1 Accent 1" w:uiPriority="67"/>
+    <w:lsdException w:name="Medium Grid 2 Accent 1" w:uiPriority="68"/>
+    <w:lsdException w:name="Medium Grid 3 Accent 1" w:uiPriority="69"/>
+    <w:lsdException w:name="Dark List Accent 1" w:uiPriority="70"/>
+    <w:lsdException w:name="Colorful Shading Accent 1" w:uiPriority="71"/>
+    <w:lsdException w:name="Colorful List Accent 1" w:uiPriority="72"/>
+    <w:lsdException w:name="Colorful Grid Accent 1" w:uiPriority="73"/>
+    <w:lsdException w:name="Light Shading Accent 2" w:uiPriority="60"/>
+    <w:lsdException w:name="Light List Accent 2" w:uiPriority="61"/>
+    <w:lsdException w:name="Light Grid Accent 2" w:uiPriority="62"/>
+    <w:lsdException w:name="Medium Shading 1 Accent 2" w:uiPriority="63"/>
+    <w:lsdException w:name="Medium Shading 2 Accent 2" w:uiPriority="64"/>
+    <w:lsdException w:name="Medium List 1 Accent 2" w:uiPriority="65"/>
+    <w:lsdException w:name="Medium List 2 Accent 2" w:uiPriority="66"/>
+    <w:lsdException w:name="Medium Grid 1 Accent 2" w:uiPriority="67"/>
+    <w:lsdException w:name="Medium Grid 2 Accent 2" w:uiPriority="68"/>
+    <w:lsdException w:name="Medium Grid 3 Accent 2" w:uiPriority="69"/>
+    <w:lsdException w:name="Dark List Accent 2" w:uiPriority="70"/>
+    <w:lsdException w:name="Colorful Shading Accent 2" w:uiPriority="71"/>
+    <w:lsdException w:name="Colorful List Accent 2" w:uiPriority="72"/>
+    <w:lsdException w:name="Colorful Grid Accent 2" w:uiPriority="73"/>
+    <w:lsdException w:name="Light Shading Accent 3" w:uiPriority="60"/>
+    <w:lsdException w:name="Light List Accent 3" w:uiPriority="61"/>
+    <w:lsdException w:name="Light Grid Accent 3" w:uiPriority="62"/>
+    <w:lsdException w:name="Medium Shading 1 Accent 3" w:uiPriority="63"/>
+    <w:lsdException w:name="Medium Shading 2 Accent 3" w:uiPriority="64"/>
+    <w:lsdException w:name="Medium List 1 Accent 3" w:uiPriority="65"/>
+    <w:lsdException w:name="Medium List 2 Accent 3" w:uiPriority="66"/>
+    <w:lsdException w:name="Medium Grid 1 Accent 3" w:uiPriority="67"/>
+    <w:lsdException w:name="Medium Grid 2 Accent 3" w:uiPriority="68"/>
+    <w:lsdException w:name="Medium Grid 3 Accent 3" w:uiPriority="69"/>
+    <w:lsdException w:name="Dark List Accent 3" w:uiPriority="70"/>
+    <w:lsdException w:name="Colorful Shading Accent 3" w:uiPriority="71"/>
+    <w:lsdException w:name="Colorful List Accent 3" w:uiPriority="72"/>
+    <w:lsdException w:name="Colorful Grid Accent 3" w:uiPriority="73"/>
+    <w:lsdException w:name="Light Shading Accent 4" w:uiPriority="60"/>
+    <w:lsdException w:name="Light List Accent 4" w:uiPriority="61"/>
+    <w:lsdException w:name="Light Grid Accent 4" w:uiPriority="62"/>
+    <w:lsdException w:name="Medium Shading 1 Accent 4" w:uiPriority="63"/>
+    <w:lsdException w:name="Medium Shading 2 Accent 4" w:uiPriority="64"/>
+    <w:lsdException w:name="Medium List 1 Accent 4" w:uiPriority="65"/>
+    <w:lsdException w:name="Medium List 2 Accent 4" w:uiPriority="66"/>
+    <w:lsdException w:name="Medium Grid 1 Accent 4" w:uiPriority="67"/>
+    <w:lsdException w:name="Medium Grid 2 Accent 4" w:uiPriority="68"/>
+    <w:lsdException w:name="Medium Grid 3 Accent 4" w:uiPriority="69"/>
+    <w:lsdException w:name="Dark List Accent 4" w:uiPriority="70"/>
+    <w:lsdException w:name="Colorful Shading Accent 4" w:uiPriority="71"/>
+    <w:lsdException w:name="Colorful List Accent 4" w:uiPriority="72"/>
+    <w:lsdException w:name="Colorful Grid Accent 4" w:uiPriority="73"/>
+    <w:lsdException w:name="Light Shading Accent 5" w:uiPriority="60"/>
+    <w:lsdException w:name="Light List Accent 5" w:uiPriority="61"/>
+    <w:lsdException w:name="Light Grid Accent 5" w:uiPriority="62"/>
+    <w:lsdException w:name="Medium Shading 1 Accent 5" w:uiPriority="63"/>
+    <w:lsdException w:name="Medium Shading 2 Accent 5" w:uiPriority="64"/>
+    <w:lsdException w:name="Medium List 1 Accent 5" w:uiPriority="65"/>
+    <w:lsdException w:name="Medium List 2 Accent 5" w:uiPriority="66"/>
+    <w:lsdException w:name="Medium Grid 1 Accent 5" w:uiPriority="67"/>
+    <w:lsdException w:name="Medium Grid 2 Accent 5" w:uiPriority="68"/>
+    <w:lsdException w:name="Medium Grid 3 Accent 5" w:uiPriority="69"/>
+    <w:lsdException w:name="Dark List Accent 5" w:uiPriority="70"/>
+    <w:lsdException w:name="Colorful Shading Accent 5" w:uiPriority="71"/>
+    <w:lsdException w:name="Colorful List Accent 5" w:uiPriority="72"/>
+    <w:lsdException w:name="Colorful Grid Accent 5" w:uiPriority="73"/>
+    <w:lsdException w:name="Light Shading Accent 6" w:uiPriority="60"/>
+    <w:lsdException w:name="Light List Accent 6" w:uiPriority="61"/>
+    <w:lsdException w:name="Light Grid Accent 6" w:uiPriority="62"/>
+    <w:lsdException w:name="Medium Shading 1 Accent 6" w:uiPriority="63"/>
+    <w:lsdException w:name="Medium Shading 2 Accent 6" w:uiPriority="64"/>
+    <w:lsdException w:name="Medium List 1 Accent 6" w:uiPriority="65"/>
+    <w:lsdException w:name="Medium List 2 Accent 6" w:uiPriority="66"/>
+    <w:lsdException w:name="Medium Grid 1 Accent 6" w:uiPriority="67"/>
+    <w:lsdException w:name="Medium Grid 2 Accent 6" w:uiPriority="68"/>
+    <w:lsdException w:name="Medium Grid 3 Accent 6" w:uiPriority="69"/>
+    <w:lsdException w:name="Dark List Accent 6" w:uiPriority="70"/>
+    <w:lsdException w:name="Colorful Shading Accent 6" w:uiPriority="71"/>
+    <w:lsdException w:name="Colorful List Accent 6" w:uiPriority="72"/>
+    <w:lsdException w:name="Colorful Grid Accent 6" w:uiPriority="73"/>
+    <w:lsdException w:name="Subtle Emphasis" w:uiPriority="19" w:qFormat="1"/>
+    <w:lsdException w:name="Intense Emphasis" w:uiPriority="21" w:qFormat="1"/>
+    <w:lsdException w:name="Subtle Reference" w:uiPriority="31" w:qFormat="1"/>
+    <w:lsdException w:name="Intense Reference" w:uiPriority="32" w:qFormat="1"/>
+    <w:lsdException w:name="Book Title" w:uiPriority="33" w:qFormat="1"/>
+    <w:lsdException w:name="Bibliography" w:semiHidden="1" w:uiPriority="37" w:unhideWhenUsed="1"/>
+    <w:lsdException w:name="TOC Heading" w:semiHidden="1" w:uiPriority="39" w:unhideWhenUsed="1" w:qFormat="1"/>
+    <w:lsdException w:name="Plain Table 1" w:uiPriority="41"/>
+    <w:lsdException w:name="Plain Table 2" w:uiPriority="42"/>
+    <w:lsdException w:name="Plain Table 3" w:uiPriority="43"/>
+    <w:lsdException w:name="Plain Table 4" w:uiPriority="44"/>
+    <w:lsdException w:name="Plain Table 5" w:uiPriority="45"/>
+    <w:lsdException w:name="Grid Table Light" w:uiPriority="40"/>
+    <w:lsdException w:name="Grid Table 1 Light" w:uiPriority="46"/>
+    <w:lsdException w:name="Grid Table 2" w:uiPriority="47"/>
+    <w:lsdException w:name="Grid Table 3" w:uiPriority="48"/>
+    <w:lsdException w:name="Grid Table 4" w:uiPriority="49"/>
+    <w:lsdException w:name="Grid Table 5 Dark" w:uiPriority="50"/>
+    <w:lsdException w:name="Grid Table 6 Colorful" w:uiPriority="51"/>
+    <w:lsdException w:name="Grid Table 7 Colorful" w:uiPriority="52"/>
+    <w:lsdException w:name="Grid Table 1 Light Accent 1" w:uiPriority="46"/>
+    <w:lsdException w:name="Grid Table 2 Accent 1" w:uiPriority="47"/>
+    <w:lsdException w:name="Grid Table 3 Accent 1" w:uiPriority="48"/>
+    <w:lsdException w:name="Grid Table 4 Accent 1" w:uiPriority="49"/>
+    <w:lsdException w:name="Grid Table 5 Dark Accent 1" w:uiPriority="50"/>
+    <w:lsdException w:name="Grid Table 6 Colorful Accent 1" w:uiPriority="51"/>
+    <w:lsdException w:name="Grid Table 7 Colorful Accent 1" w:uiPriority="52"/>
+    <w:lsdException w:name="Grid Table 1 Light Accent 2" w:uiPriority="46"/>
+    <w:lsdException w:name="Grid Table 2 Accent 2" w:uiPriority="47"/>
+    <w:lsdException w:name="Grid Table 3 Accent 2" w:uiPriority="48"/>
+    <w:lsdException w:name="Grid Table 4 Accent 2" w:uiPriority="49"/>
+    <w:lsdException w:name="Grid Table 5 Dark Accent 2" w:uiPriority="50"/>
+    <w:lsdException w:name="Grid Table 6 Colorful Accent 2" w:uiPriority="51"/>
+    <w:lsdException w:name="Grid Table 7 Colorful Accent 2" w:uiPriority="52"/>
+    <w:lsdException w:name="Grid Table 1 Light Accent 3" w:uiPriority="46"/>
+    <w:lsdException w:name="Grid Table 2 Accent 3" w:uiPriority="47"/>
+    <w:lsdException w:name="Grid Table 3 Accent 3" w:uiPriority="48"/>
+    <w:lsdException w:name="Grid Table 4 Accent 3" w:uiPriority="49"/>
+    <w:lsdException w:name="Grid Table 5 Dark Accent 3" w:uiPriority="50"/>
+    <w:lsdException w:name="Grid Table 6 Colorful Accent 3" w:uiPriority="51"/>
+    <w:lsdException w:name="Grid Table 7 Colorful Accent 3" w:uiPriority="52"/>
+    <w:lsdException w:name="Grid Table 1 Light Accent 4" w:uiPriority="46"/>
+    <w:lsdException w:name="Grid Table 2 Accent 4" w:uiPriority="47"/>
+    <w:lsdException w:name="Grid Table 3 Accent 4" w:uiPriority="48"/>
+    <w:lsdException w:name="Grid Table 4 Accent 4" w:uiPriority="49"/>
+    <w:lsdException w:name="Grid Table 5 Dark Accent 4" w:uiPriority="50"/>
+    <w:lsdException w:name="Grid Table 6 Colorful Accent 4" w:uiPriority="51"/>
+    <w:lsdException w:name="Grid Table 7 Colorful Accent 4" w:uiPriority="52"/>
+    <w:lsdException w:name="Grid Table 1 Light Accent 5" w:uiPriority="46"/>
+    <w:lsdException w:name="Grid Table 2 Accent 5" w:uiPriority="47"/>
+    <w:lsdException w:name="Grid Table 3 Accent 5" w:uiPriority="48"/>
+    <w:lsdException w:name="Grid Table 4 Accent 5" w:uiPriority="49"/>
+    <w:lsdException w:name="Grid Table 5 Dark Accent 5" w:uiPriority="50"/>
+    <w:lsdException w:name="Grid Table 6 Colorful Accent 5" w:uiPriority="51"/>
+    <w:lsdException w:name="Grid Table 7 Colorful Accent 5" w:uiPriority="52"/>
+    <w:lsdException w:name="Grid Table 1 Light Accent 6" w:uiPriority="46"/>
+    <w:lsdException w:name="Grid Table 2 Accent 6" w:uiPriority="47"/>
+    <w:lsdException w:name="Grid Table 3 Accent 6" w:uiPriority="48"/>
+    <w:lsdException w:name="Grid Table 4 Accent 6" w:uiPriority="49"/>
+    <w:lsdException w:name="Grid Table 5 Dark Accent 6" w:uiPriority="50"/>
+    <w:lsdException w:name="Grid Table 6 Colorful Accent 6" w:uiPriority="51"/>
+    <w:lsdException w:name="Grid Table 7 Colorful Accent 6" w:uiPriority="52"/>
+    <w:lsdException w:name="List Table 1 Light" w:uiPriority="46"/>
+    <w:lsdException w:name="List Table 2" w:uiPriority="47"/>
+    <w:lsdException w:name="List Table 3" w:uiPriority="48"/>
+    <w:lsdException w:name="List Table 4" w:uiPriority="49"/>
+    <w:lsdException w:name="List Table 5 Dark" w:uiPriority="50"/>
+    <w:lsdException w:name="List Table 6 Colorful" w:uiPriority="51"/>
+    <w:lsdException w:name="List Table 7 Colorful" w:uiPriority="52"/>
+    <w:lsdException w:name="List Table 1 Light Accent 1" w:uiPriority="46"/>
+    <w:lsdException w:name="List Table 2 Accent 1" w:uiPriority="47"/>
+    <w:lsdException w:name="List Table 3 Accent 1" w:uiPriority="48"/>
+    <w:lsdException w:name="List Table 4 Accent 1" w:uiPriority="49"/>
+    <w:lsdException w:name="List Table 5 Dark Accent 1" w:uiPriority="50"/>
+    <w:lsdException w:name="List Table 6 Colorful Accent 1" w:uiPriority="51"/>
+    <w:lsdException w:name="List Table 7 Colorful Accent 1" w:uiPriority="52"/>
+    <w:lsdException w:name="List Table 1 Light Accent 2" w:uiPriority="46"/>
+    <w:lsdException w:name="List Table 2 Accent 2" w:uiPriority="47"/>
+    <w:lsdException w:name="List Table 3 Accent 2" w:uiPriority="48"/>
+    <w:lsdException w:name="List Table 4 Accent 2" w:uiPriority="49"/>
+    <w:lsdException w:name="List Table 5 Dark Accent 2" w:uiPriority="50"/>
+    <w:lsdException w:name="List Table 6 Colorful Accent 2" w:uiPriority="51"/>
+    <w:lsdException w:name="List Table 7 Colorful Accent 2" w:uiPriority="52"/>
+    <w:lsdException w:name="List Table 1 Light Accent 3" w:uiPriority="46"/>
+    <w:lsdException w:name="List Table 2 Accent 3" w:uiPriority="47"/>
+    <w:lsdException w:name="List Table 3 Accent 3" w:uiPriority="48"/>
+    <w:lsdException w:name="List Table 4 Accent 3" w:uiPriority="49"/>
+    <w:lsdException w:name="List Table 5 Dark Accent 3" w:uiPriority="50"/>
+    <w:lsdException w:name="List Table 6 Colorful Accent 3" w:uiPriority="51"/>
+    <w:lsdException w:name="List Table 7 Colorful Accent 3" w:uiPriority="52"/>
+    <w:lsdException w:name="List Table 1 Light Accent 4" w:uiPriority="46"/>
+    <w:lsdException w:name="List Table 2 Accent 4" w:uiPriority="47"/>
+    <w:lsdException w:name="List Table 3 Accent 4" w:uiPriority="48"/>
+    <w:lsdException w:name="List Table 4 Accent 4" w:uiPriority="49"/>
+    <w:lsdException w:name="List Table 5 Dark Accent 4" w:uiPriority="50"/>
+    <w:lsdException w:name="List Table 6 Colorful Accent 4" w:uiPriority="51"/>
+    <w:lsdException w:name="List Table 7 Colorful Accent 4" w:uiPriority="52"/>
+    <w:lsdException w:name="List Table 1 Light Accent 5" w:uiPriority="46"/>
+    <w:lsdException w:name="List Table 2 Accent 5" w:uiPriority="47"/>
+    <w:lsdException w:name="List Table 3 Accent 5" w:uiPriority="48"/>
+    <w:lsdException w:name="List Table 4 Accent 5" w:uiPriority="49"/>
+    <w:lsdException w:name="List Table 5 Dark Accent 5" w:uiPriority="50"/>
+    <w:lsdException w:name="List Table 6 Colorful Accent 5" w:uiPriority="51"/>
+    <w:lsdException w:name="List Table 7 Colorful Accent 5" w:uiPriority="52"/>
+    <w:lsdException w:name="List Table 1 Light Accent 6" w:uiPriority="46"/>
+    <w:lsdException w:name="List Table 2 Accent 6" w:uiPriority="47"/>
+    <w:lsdException w:name="List Table 3 Accent 6" w:uiPriority="48"/>
+    <w:lsdException w:name="List Table 4 Accent 6" w:uiPriority="49"/>
+    <w:lsdException w:name="List Table 5 Dark Accent 6" w:uiPriority="50"/>
+    <w:lsdException w:name="List Table 6 Colorful Accent 6" w:uiPriority="51"/>
+    <w:lsdException w:name="List Table 7 Colorful Accent 6" w:uiPriority="52"/>
+    <w:lsdException w:name="Mention" w:semiHidden="1" w:unhideWhenUsed="1"/>
+    <w:lsdException w:name="Smart Hyperlink" w:semiHidden="1" w:unhideWhenUsed="1"/>
+    <w:lsdException w:name="Hashtag" w:semiHidden="1" w:unhideWhenUsed="1"/>
   </w:latentStyles>
   <w:style w:type="paragraph" w:default="1" w:styleId="Normal">
     <w:name w:val="Normal"/>
@@ -3283,8 +3516,8 @@
   </w:style>
   <w:style w:type="paragraph" w:styleId="Ttulo1">
     <w:name w:val="heading 1"/>
-    <w:basedOn w:val="normal0"/>
-    <w:next w:val="normal0"/>
+    <w:basedOn w:val="Normal1"/>
+    <w:next w:val="Normal1"/>
     <w:rsid w:val="00AA5324"/>
     <w:pPr>
       <w:spacing w:before="480"/>
@@ -3299,8 +3532,8 @@
   </w:style>
   <w:style w:type="paragraph" w:styleId="Ttulo2">
     <w:name w:val="heading 2"/>
-    <w:basedOn w:val="normal0"/>
-    <w:next w:val="normal0"/>
+    <w:basedOn w:val="Normal1"/>
+    <w:next w:val="Normal1"/>
     <w:rsid w:val="00AA5324"/>
     <w:pPr>
       <w:spacing w:before="200"/>
@@ -3315,8 +3548,8 @@
   </w:style>
   <w:style w:type="paragraph" w:styleId="Ttulo3">
     <w:name w:val="heading 3"/>
-    <w:basedOn w:val="normal0"/>
-    <w:next w:val="normal0"/>
+    <w:basedOn w:val="Normal1"/>
+    <w:next w:val="Normal1"/>
     <w:rsid w:val="00AA5324"/>
     <w:pPr>
       <w:spacing w:before="200"/>
@@ -3331,8 +3564,8 @@
   </w:style>
   <w:style w:type="paragraph" w:styleId="Ttulo4">
     <w:name w:val="heading 4"/>
-    <w:basedOn w:val="normal0"/>
-    <w:next w:val="normal0"/>
+    <w:basedOn w:val="Normal1"/>
+    <w:next w:val="Normal1"/>
     <w:rsid w:val="00AA5324"/>
     <w:pPr>
       <w:keepNext/>
@@ -3349,8 +3582,8 @@
   </w:style>
   <w:style w:type="paragraph" w:styleId="Ttulo5">
     <w:name w:val="heading 5"/>
-    <w:basedOn w:val="normal0"/>
-    <w:next w:val="normal0"/>
+    <w:basedOn w:val="Normal1"/>
+    <w:next w:val="Normal1"/>
     <w:rsid w:val="00AA5324"/>
     <w:pPr>
       <w:keepNext/>
@@ -3365,8 +3598,8 @@
   </w:style>
   <w:style w:type="paragraph" w:styleId="Ttulo6">
     <w:name w:val="heading 6"/>
-    <w:basedOn w:val="normal0"/>
-    <w:next w:val="normal0"/>
+    <w:basedOn w:val="Normal1"/>
+    <w:next w:val="Normal1"/>
     <w:rsid w:val="00AA5324"/>
     <w:pPr>
       <w:keepNext/>
@@ -3392,7 +3625,6 @@
     <w:uiPriority w:val="99"/>
     <w:semiHidden/>
     <w:unhideWhenUsed/>
-    <w:qFormat/>
     <w:tblPr>
       <w:tblInd w:w="0" w:type="dxa"/>
       <w:tblCellMar>
@@ -3409,8 +3641,8 @@
     <w:semiHidden/>
     <w:unhideWhenUsed/>
   </w:style>
-  <w:style w:type="paragraph" w:customStyle="1" w:styleId="normal0">
-    <w:name w:val="normal"/>
+  <w:style w:type="paragraph" w:customStyle="1" w:styleId="Normal1">
+    <w:name w:val="Normal1"/>
     <w:rsid w:val="00AA5324"/>
   </w:style>
   <w:style w:type="table" w:customStyle="1" w:styleId="TableNormal">
@@ -3427,8 +3659,8 @@
   </w:style>
   <w:style w:type="paragraph" w:styleId="Ttulo">
     <w:name w:val="Title"/>
-    <w:basedOn w:val="normal0"/>
-    <w:next w:val="normal0"/>
+    <w:basedOn w:val="Normal1"/>
+    <w:next w:val="Normal1"/>
     <w:rsid w:val="00AA5324"/>
     <w:pPr>
       <w:spacing w:after="300"/>
@@ -3441,8 +3673,8 @@
   </w:style>
   <w:style w:type="paragraph" w:styleId="Subttulo">
     <w:name w:val="Subtitle"/>
-    <w:basedOn w:val="normal0"/>
-    <w:next w:val="normal0"/>
+    <w:basedOn w:val="Normal1"/>
+    <w:next w:val="Normal1"/>
     <w:rsid w:val="00AA5324"/>
     <w:rPr>
       <w:i/>
@@ -3462,9 +3694,7 @@
       <w:tblStyleRowBandSize w:val="1"/>
       <w:tblStyleColBandSize w:val="1"/>
       <w:tblCellMar>
-        <w:top w:w="0" w:type="dxa"/>
         <w:left w:w="115" w:type="dxa"/>
-        <w:bottom w:w="0" w:type="dxa"/>
         <w:right w:w="115" w:type="dxa"/>
       </w:tblCellMar>
     </w:tblPr>
@@ -3480,9 +3710,7 @@
       <w:tblStyleRowBandSize w:val="1"/>
       <w:tblStyleColBandSize w:val="1"/>
       <w:tblCellMar>
-        <w:top w:w="0" w:type="dxa"/>
         <w:left w:w="115" w:type="dxa"/>
-        <w:bottom w:w="0" w:type="dxa"/>
         <w:right w:w="115" w:type="dxa"/>
       </w:tblCellMar>
     </w:tblPr>

</xml_diff>